<commit_message>
The Design Architecture(How the solution works)
</commit_message>
<xml_diff>
--- a/documents/proposal.docx
+++ b/documents/proposal.docx
@@ -1,6 +1,6 @@
 
 <file path=word/document.xml><?xml version="1.0" encoding="utf-8"?>
-<w:document xmlns:wpc="http://schemas.microsoft.com/office/word/2010/wordprocessingCanvas" xmlns:mc="http://schemas.openxmlformats.org/markup-compatibility/2006" xmlns:o="urn:schemas-microsoft-com:office:office" xmlns:r="http://schemas.openxmlformats.org/officeDocument/2006/relationships" xmlns:m="http://schemas.openxmlformats.org/officeDocument/2006/math" xmlns:v="urn:schemas-microsoft-com:vml" xmlns:wp14="http://schemas.microsoft.com/office/word/2010/wordprocessingDrawing" xmlns:wp="http://schemas.openxmlformats.org/drawingml/2006/wordprocessingDrawing" xmlns:w10="urn:schemas-microsoft-com:office:word" xmlns:w="http://schemas.openxmlformats.org/wordprocessingml/2006/main" xmlns:w14="http://schemas.microsoft.com/office/word/2010/wordml" xmlns:w15="http://schemas.microsoft.com/office/word/2012/wordml" xmlns:wpg="http://schemas.microsoft.com/office/word/2010/wordprocessingGroup" xmlns:wpi="http://schemas.microsoft.com/office/word/2010/wordprocessingInk" xmlns:wne="http://schemas.microsoft.com/office/word/2006/wordml" xmlns:wps="http://schemas.microsoft.com/office/word/2010/wordprocessingShape" mc:Ignorable="w14 w15 wp14">
+<w:document xmlns:wpc="http://schemas.microsoft.com/office/word/2010/wordprocessingCanvas" xmlns:cx="http://schemas.microsoft.com/office/drawing/2014/chartex" xmlns:cx1="http://schemas.microsoft.com/office/drawing/2015/9/8/chartex" xmlns:cx2="http://schemas.microsoft.com/office/drawing/2015/10/21/chartex" xmlns:cx3="http://schemas.microsoft.com/office/drawing/2016/5/9/chartex" xmlns:cx4="http://schemas.microsoft.com/office/drawing/2016/5/10/chartex" xmlns:cx5="http://schemas.microsoft.com/office/drawing/2016/5/11/chartex" xmlns:cx6="http://schemas.microsoft.com/office/drawing/2016/5/12/chartex" xmlns:cx7="http://schemas.microsoft.com/office/drawing/2016/5/13/chartex" xmlns:cx8="http://schemas.microsoft.com/office/drawing/2016/5/14/chartex" xmlns:mc="http://schemas.openxmlformats.org/markup-compatibility/2006" xmlns:aink="http://schemas.microsoft.com/office/drawing/2016/ink" xmlns:am3d="http://schemas.microsoft.com/office/drawing/2017/model3d" xmlns:o="urn:schemas-microsoft-com:office:office" xmlns:oel="http://schemas.microsoft.com/office/2019/extlst" xmlns:r="http://schemas.openxmlformats.org/officeDocument/2006/relationships" xmlns:m="http://schemas.openxmlformats.org/officeDocument/2006/math" xmlns:v="urn:schemas-microsoft-com:vml" xmlns:wp14="http://schemas.microsoft.com/office/word/2010/wordprocessingDrawing" xmlns:wp="http://schemas.openxmlformats.org/drawingml/2006/wordprocessingDrawing" xmlns:w10="urn:schemas-microsoft-com:office:word" xmlns:w="http://schemas.openxmlformats.org/wordprocessingml/2006/main" xmlns:w14="http://schemas.microsoft.com/office/word/2010/wordml" xmlns:w15="http://schemas.microsoft.com/office/word/2012/wordml" xmlns:w16cex="http://schemas.microsoft.com/office/word/2018/wordml/cex" xmlns:w16cid="http://schemas.microsoft.com/office/word/2016/wordml/cid" xmlns:w16="http://schemas.microsoft.com/office/word/2018/wordml" xmlns:w16du="http://schemas.microsoft.com/office/word/2023/wordml/word16du" xmlns:w16sdtdh="http://schemas.microsoft.com/office/word/2020/wordml/sdtdatahash" xmlns:w16sdtfl="http://schemas.microsoft.com/office/word/2024/wordml/sdtformatlock" xmlns:w16se="http://schemas.microsoft.com/office/word/2015/wordml/symex" xmlns:wpg="http://schemas.microsoft.com/office/word/2010/wordprocessingGroup" xmlns:wpi="http://schemas.microsoft.com/office/word/2010/wordprocessingInk" xmlns:wne="http://schemas.microsoft.com/office/word/2006/wordml" xmlns:wps="http://schemas.microsoft.com/office/word/2010/wordprocessingShape" mc:Ignorable="w14 w15 w16se w16cid w16 w16cex w16sdtdh w16sdtfl w16du wp14">
   <w:body>
     <w:p>
       <w:pPr>
@@ -119,6 +119,7 @@
         <w:pStyle w:val="Heading1"/>
       </w:pPr>
       <w:bookmarkStart w:id="0" w:name="_Toc207956987"/>
+      <w:bookmarkStart w:id="1" w:name="_Toc208954229"/>
       <w:r>
         <w:rPr>
           <w:rFonts w:cs="Times New Roman"/>
@@ -131,7 +132,7 @@
         <mc:AlternateContent>
           <mc:Choice Requires="wps">
             <w:drawing>
-              <wp:anchor distT="0" distB="0" distL="114300" distR="114300" simplePos="0" relativeHeight="251659264" behindDoc="0" locked="0" layoutInCell="1" allowOverlap="1" wp14:anchorId="7BC948F4" wp14:editId="7400B458">
+              <wp:anchor distT="0" distB="0" distL="114300" distR="114300" simplePos="0" relativeHeight="251659264" behindDoc="0" locked="0" layoutInCell="1" allowOverlap="1" wp14:anchorId="1F0D2D91" wp14:editId="5799C519">
                 <wp:simplePos x="0" y="0"/>
                 <wp:positionH relativeFrom="column">
                   <wp:posOffset>5689600</wp:posOffset>
@@ -186,10 +187,10 @@
                                 <w:noProof/>
                               </w:rPr>
                               <w:drawing>
-                                <wp:inline distT="0" distB="0" distL="0" distR="0" wp14:anchorId="2F076A8C" wp14:editId="4A8F37E7">
+                                <wp:inline distT="0" distB="0" distL="0" distR="0" wp14:anchorId="4BE76416" wp14:editId="06F77E7B">
                                   <wp:extent cx="323850" cy="165100"/>
                                   <wp:effectExtent l="0" t="0" r="0" b="6350"/>
-                                  <wp:docPr id="4" name="Picture 4" descr="C:\Users\User\Downloads\WhatsApp Image 2025-01-27 at 14.23.17.jpeg"/>
+                                  <wp:docPr id="863124211" name="Picture 863124211" descr="C:\Users\User\Downloads\WhatsApp Image 2025-01-27 at 14.23.17.jpeg"/>
                                   <wp:cNvGraphicFramePr/>
                                   <a:graphic xmlns:a="http://schemas.openxmlformats.org/drawingml/2006/main">
                                     <a:graphicData uri="http://schemas.openxmlformats.org/drawingml/2006/picture">
@@ -256,11 +257,11 @@
           </mc:Choice>
           <mc:Fallback>
             <w:pict>
-              <v:shapetype w14:anchorId="7BC948F4" id="_x0000_t202" coordsize="21600,21600" o:spt="202" path="m,l,21600r21600,l21600,xe">
+              <v:shapetype w14:anchorId="1F0D2D91" id="_x0000_t202" coordsize="21600,21600" o:spt="202" path="m,l,21600r21600,l21600,xe">
                 <v:stroke joinstyle="miter"/>
                 <v:path gradientshapeok="t" o:connecttype="rect"/>
               </v:shapetype>
-              <v:shape id="Text Box 1" o:spid="_x0000_s1026" type="#_x0000_t202" style="position:absolute;margin-left:448pt;margin-top:91.25pt;width:39.5pt;height:18pt;z-index:251659264;visibility:visible;mso-wrap-style:square;mso-width-percent:0;mso-height-percent:0;mso-wrap-distance-left:9pt;mso-wrap-distance-top:0;mso-wrap-distance-right:9pt;mso-wrap-distance-bottom:0;mso-position-horizontal:absolute;mso-position-horizontal-relative:text;mso-position-vertical:absolute;mso-position-vertical-relative:text;mso-width-percent:0;mso-height-percent:0;mso-width-relative:margin;mso-height-relative:margin;v-text-anchor:top" o:gfxdata="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" fillcolor="white [3201]" stroked="f" strokeweight=".5pt">
+              <v:shape id="Text Box 1" o:spid="_x0000_s1026" type="#_x0000_t202" style="position:absolute;margin-left:448pt;margin-top:91.25pt;width:39.5pt;height:18pt;z-index:251659264;visibility:visible;mso-wrap-style:square;mso-width-percent:0;mso-height-percent:0;mso-wrap-distance-left:9pt;mso-wrap-distance-top:0;mso-wrap-distance-right:9pt;mso-wrap-distance-bottom:0;mso-position-horizontal:absolute;mso-position-horizontal-relative:text;mso-position-vertical:absolute;mso-position-vertical-relative:text;mso-width-percent:0;mso-height-percent:0;mso-width-relative:margin;mso-height-relative:margin;v-text-anchor:top" o:gfxdata="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" fillcolor="white [3201]" stroked="f" strokeweight=".5pt">
                 <v:textbox>
                   <w:txbxContent>
                     <w:p>
@@ -269,10 +270,10 @@
                           <w:noProof/>
                         </w:rPr>
                         <w:drawing>
-                          <wp:inline distT="0" distB="0" distL="0" distR="0" wp14:anchorId="2F076A8C" wp14:editId="4A8F37E7">
+                          <wp:inline distT="0" distB="0" distL="0" distR="0" wp14:anchorId="4BE76416" wp14:editId="06F77E7B">
                             <wp:extent cx="323850" cy="165100"/>
                             <wp:effectExtent l="0" t="0" r="0" b="6350"/>
-                            <wp:docPr id="4" name="Picture 4" descr="C:\Users\User\Downloads\WhatsApp Image 2025-01-27 at 14.23.17.jpeg"/>
+                            <wp:docPr id="863124211" name="Picture 863124211" descr="C:\Users\User\Downloads\WhatsApp Image 2025-01-27 at 14.23.17.jpeg"/>
                             <wp:cNvGraphicFramePr/>
                             <a:graphic xmlns:a="http://schemas.openxmlformats.org/drawingml/2006/main">
                               <a:graphicData uri="http://schemas.openxmlformats.org/drawingml/2006/picture">
@@ -336,7 +337,7 @@
         <mc:AlternateContent>
           <mc:Choice Requires="wps">
             <w:drawing>
-              <wp:anchor distT="0" distB="0" distL="114300" distR="114300" simplePos="0" relativeHeight="251660288" behindDoc="0" locked="0" layoutInCell="1" allowOverlap="1" wp14:anchorId="5A138FF9" wp14:editId="3B8734F9">
+              <wp:anchor distT="0" distB="0" distL="114300" distR="114300" simplePos="0" relativeHeight="251660288" behindDoc="0" locked="0" layoutInCell="1" allowOverlap="1" wp14:anchorId="412B445F" wp14:editId="33EAC6C1">
                 <wp:simplePos x="0" y="0"/>
                 <wp:positionH relativeFrom="column">
                   <wp:posOffset>5632450</wp:posOffset>
@@ -389,10 +390,10 @@
                                 <w:noProof/>
                               </w:rPr>
                               <w:drawing>
-                                <wp:inline distT="0" distB="0" distL="0" distR="0" wp14:anchorId="54BA01E8" wp14:editId="7EE816EA">
+                                <wp:inline distT="0" distB="0" distL="0" distR="0" wp14:anchorId="5FBBEA08" wp14:editId="470E1B55">
                                   <wp:extent cx="342900" cy="163829"/>
                                   <wp:effectExtent l="0" t="0" r="0" b="8255"/>
-                                  <wp:docPr id="6" name="Picture 6" descr="C:\Users\User\Downloads\WhatsApp Image 2025-09-04 at 08.48.02 (1).jpeg"/>
+                                  <wp:docPr id="1511700470" name="Picture 1511700470" descr="C:\Users\User\Downloads\WhatsApp Image 2025-09-04 at 08.48.02 (1).jpeg"/>
                                   <wp:cNvGraphicFramePr>
                                     <a:graphicFrameLocks xmlns:a="http://schemas.openxmlformats.org/drawingml/2006/main" noChangeAspect="1"/>
                                   </wp:cNvGraphicFramePr>
@@ -460,7 +461,7 @@
           </mc:Choice>
           <mc:Fallback>
             <w:pict>
-              <v:shape w14:anchorId="5A138FF9" id="Text Box 5" o:spid="_x0000_s1027" type="#_x0000_t202" style="position:absolute;margin-left:443.5pt;margin-top:73.95pt;width:48.5pt;height:21pt;z-index:251660288;visibility:visible;mso-wrap-style:square;mso-width-percent:0;mso-height-percent:0;mso-wrap-distance-left:9pt;mso-wrap-distance-top:0;mso-wrap-distance-right:9pt;mso-wrap-distance-bottom:0;mso-position-horizontal:absolute;mso-position-horizontal-relative:text;mso-position-vertical:absolute;mso-position-vertical-relative:text;mso-width-percent:0;mso-height-percent:0;mso-width-relative:margin;mso-height-relative:margin;v-text-anchor:top" o:gfxdata="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" filled="f" stroked="f" strokeweight=".5pt">
+              <v:shape w14:anchorId="412B445F" id="Text Box 5" o:spid="_x0000_s1027" type="#_x0000_t202" style="position:absolute;margin-left:443.5pt;margin-top:73.95pt;width:48.5pt;height:21pt;z-index:251660288;visibility:visible;mso-wrap-style:square;mso-width-percent:0;mso-height-percent:0;mso-wrap-distance-left:9pt;mso-wrap-distance-top:0;mso-wrap-distance-right:9pt;mso-wrap-distance-bottom:0;mso-position-horizontal:absolute;mso-position-horizontal-relative:text;mso-position-vertical:absolute;mso-position-vertical-relative:text;mso-width-percent:0;mso-height-percent:0;mso-width-relative:margin;mso-height-relative:margin;v-text-anchor:top" o:gfxdata="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" filled="f" stroked="f" strokeweight=".5pt">
                 <v:textbox>
                   <w:txbxContent>
                     <w:p>
@@ -469,10 +470,10 @@
                           <w:noProof/>
                         </w:rPr>
                         <w:drawing>
-                          <wp:inline distT="0" distB="0" distL="0" distR="0" wp14:anchorId="54BA01E8" wp14:editId="7EE816EA">
+                          <wp:inline distT="0" distB="0" distL="0" distR="0" wp14:anchorId="5FBBEA08" wp14:editId="470E1B55">
                             <wp:extent cx="342900" cy="163829"/>
                             <wp:effectExtent l="0" t="0" r="0" b="8255"/>
-                            <wp:docPr id="6" name="Picture 6" descr="C:\Users\User\Downloads\WhatsApp Image 2025-09-04 at 08.48.02 (1).jpeg"/>
+                            <wp:docPr id="1511700470" name="Picture 1511700470" descr="C:\Users\User\Downloads\WhatsApp Image 2025-09-04 at 08.48.02 (1).jpeg"/>
                             <wp:cNvGraphicFramePr>
                               <a:graphicFrameLocks xmlns:a="http://schemas.openxmlformats.org/drawingml/2006/main" noChangeAspect="1"/>
                             </wp:cNvGraphicFramePr>
@@ -537,7 +538,7 @@
         <mc:AlternateContent>
           <mc:Choice Requires="wps">
             <w:drawing>
-              <wp:anchor distT="0" distB="0" distL="114300" distR="114300" simplePos="0" relativeHeight="251661312" behindDoc="0" locked="0" layoutInCell="1" allowOverlap="1" wp14:anchorId="0823C0CE" wp14:editId="5EA85B74">
+              <wp:anchor distT="0" distB="0" distL="114300" distR="114300" simplePos="0" relativeHeight="251661312" behindDoc="0" locked="0" layoutInCell="1" allowOverlap="1" wp14:anchorId="50D7B693" wp14:editId="7E8404C8">
                 <wp:simplePos x="0" y="0"/>
                 <wp:positionH relativeFrom="column">
                   <wp:posOffset>5702300</wp:posOffset>
@@ -592,10 +593,10 @@
                                 <w:noProof/>
                               </w:rPr>
                               <w:drawing>
-                                <wp:inline distT="0" distB="0" distL="0" distR="0" wp14:anchorId="5F3086B2" wp14:editId="63AC3A92">
+                                <wp:inline distT="0" distB="0" distL="0" distR="0" wp14:anchorId="033B7156" wp14:editId="1A77A179">
                                   <wp:extent cx="261094" cy="201930"/>
                                   <wp:effectExtent l="0" t="0" r="5715" b="7620"/>
-                                  <wp:docPr id="9" name="Picture 9" descr="C:\Users\User\Downloads\WhatsApp Image 2025-09-04 at 08.15.18.jpeg"/>
+                                  <wp:docPr id="1015943629" name="Picture 1015943629" descr="C:\Users\User\Downloads\WhatsApp Image 2025-09-04 at 08.15.18.jpeg"/>
                                   <wp:cNvGraphicFramePr>
                                     <a:graphicFrameLocks xmlns:a="http://schemas.openxmlformats.org/drawingml/2006/main" noChangeAspect="1"/>
                                   </wp:cNvGraphicFramePr>
@@ -663,7 +664,7 @@
           </mc:Choice>
           <mc:Fallback>
             <w:pict>
-              <v:shape w14:anchorId="0823C0CE" id="Text Box 7" o:spid="_x0000_s1028" type="#_x0000_t202" style="position:absolute;margin-left:449pt;margin-top:37.55pt;width:37pt;height:21.4pt;z-index:251661312;visibility:visible;mso-wrap-style:square;mso-width-percent:0;mso-height-percent:0;mso-wrap-distance-left:9pt;mso-wrap-distance-top:0;mso-wrap-distance-right:9pt;mso-wrap-distance-bottom:0;mso-position-horizontal:absolute;mso-position-horizontal-relative:text;mso-position-vertical:absolute;mso-position-vertical-relative:text;mso-width-percent:0;mso-height-percent:0;mso-width-relative:margin;mso-height-relative:margin;v-text-anchor:top" o:gfxdata="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" fillcolor="white [3201]" stroked="f" strokeweight=".5pt">
+              <v:shape w14:anchorId="50D7B693" id="Text Box 7" o:spid="_x0000_s1028" type="#_x0000_t202" style="position:absolute;margin-left:449pt;margin-top:37.55pt;width:37pt;height:21.4pt;z-index:251661312;visibility:visible;mso-wrap-style:square;mso-width-percent:0;mso-height-percent:0;mso-wrap-distance-left:9pt;mso-wrap-distance-top:0;mso-wrap-distance-right:9pt;mso-wrap-distance-bottom:0;mso-position-horizontal:absolute;mso-position-horizontal-relative:text;mso-position-vertical:absolute;mso-position-vertical-relative:text;mso-width-percent:0;mso-height-percent:0;mso-width-relative:margin;mso-height-relative:margin;v-text-anchor:top" o:gfxdata="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" fillcolor="white [3201]" stroked="f" strokeweight=".5pt">
                 <v:textbox>
                   <w:txbxContent>
                     <w:p>
@@ -672,10 +673,10 @@
                           <w:noProof/>
                         </w:rPr>
                         <w:drawing>
-                          <wp:inline distT="0" distB="0" distL="0" distR="0" wp14:anchorId="5F3086B2" wp14:editId="63AC3A92">
+                          <wp:inline distT="0" distB="0" distL="0" distR="0" wp14:anchorId="033B7156" wp14:editId="1A77A179">
                             <wp:extent cx="261094" cy="201930"/>
                             <wp:effectExtent l="0" t="0" r="5715" b="7620"/>
-                            <wp:docPr id="9" name="Picture 9" descr="C:\Users\User\Downloads\WhatsApp Image 2025-09-04 at 08.15.18.jpeg"/>
+                            <wp:docPr id="1015943629" name="Picture 1015943629" descr="C:\Users\User\Downloads\WhatsApp Image 2025-09-04 at 08.15.18.jpeg"/>
                             <wp:cNvGraphicFramePr>
                               <a:graphicFrameLocks xmlns:a="http://schemas.openxmlformats.org/drawingml/2006/main" noChangeAspect="1"/>
                             </wp:cNvGraphicFramePr>
@@ -740,7 +741,7 @@
         <mc:AlternateContent>
           <mc:Choice Requires="wps">
             <w:drawing>
-              <wp:anchor distT="0" distB="0" distL="114300" distR="114300" simplePos="0" relativeHeight="251662336" behindDoc="0" locked="0" layoutInCell="1" allowOverlap="1" wp14:anchorId="4D08156A" wp14:editId="4A2A5EFF">
+              <wp:anchor distT="0" distB="0" distL="114300" distR="114300" simplePos="0" relativeHeight="251662336" behindDoc="0" locked="0" layoutInCell="1" allowOverlap="1" wp14:anchorId="29B875A0" wp14:editId="24855677">
                 <wp:simplePos x="0" y="0"/>
                 <wp:positionH relativeFrom="column">
                   <wp:posOffset>5702300</wp:posOffset>
@@ -793,10 +794,10 @@
                                 <w:noProof/>
                               </w:rPr>
                               <w:drawing>
-                                <wp:inline distT="0" distB="0" distL="0" distR="0" wp14:anchorId="430D764E" wp14:editId="768053CB">
+                                <wp:inline distT="0" distB="0" distL="0" distR="0" wp14:anchorId="7A7A5F65" wp14:editId="43AA9EA0">
                                   <wp:extent cx="231261" cy="203200"/>
                                   <wp:effectExtent l="0" t="0" r="0" b="6350"/>
-                                  <wp:docPr id="3" name="Picture 3" descr="C:\Users\User\Downloads\WhatsApp Image 2025-09-04 at 10.37.00.jpeg"/>
+                                  <wp:docPr id="1763379696" name="Picture 1763379696" descr="C:\Users\User\Downloads\WhatsApp Image 2025-09-04 at 10.37.00.jpeg"/>
                                   <wp:cNvGraphicFramePr>
                                     <a:graphicFrameLocks xmlns:a="http://schemas.openxmlformats.org/drawingml/2006/main" noChangeAspect="1"/>
                                   </wp:cNvGraphicFramePr>
@@ -867,7 +868,7 @@
           </mc:Choice>
           <mc:Fallback>
             <w:pict>
-              <v:shape w14:anchorId="4D08156A" id="Text Box 14" o:spid="_x0000_s1029" type="#_x0000_t202" style="position:absolute;margin-left:449pt;margin-top:53.45pt;width:37.5pt;height:22.5pt;z-index:251662336;visibility:visible;mso-wrap-style:square;mso-width-percent:0;mso-height-percent:0;mso-wrap-distance-left:9pt;mso-wrap-distance-top:0;mso-wrap-distance-right:9pt;mso-wrap-distance-bottom:0;mso-position-horizontal:absolute;mso-position-horizontal-relative:text;mso-position-vertical:absolute;mso-position-vertical-relative:text;mso-width-percent:0;mso-height-percent:0;mso-width-relative:margin;mso-height-relative:margin;v-text-anchor:top" o:gfxdata="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" filled="f" stroked="f" strokeweight=".5pt">
+              <v:shape w14:anchorId="29B875A0" id="Text Box 14" o:spid="_x0000_s1029" type="#_x0000_t202" style="position:absolute;margin-left:449pt;margin-top:53.45pt;width:37.5pt;height:22.5pt;z-index:251662336;visibility:visible;mso-wrap-style:square;mso-width-percent:0;mso-height-percent:0;mso-wrap-distance-left:9pt;mso-wrap-distance-top:0;mso-wrap-distance-right:9pt;mso-wrap-distance-bottom:0;mso-position-horizontal:absolute;mso-position-horizontal-relative:text;mso-position-vertical:absolute;mso-position-vertical-relative:text;mso-width-percent:0;mso-height-percent:0;mso-width-relative:margin;mso-height-relative:margin;v-text-anchor:top" o:gfxdata="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" filled="f" stroked="f" strokeweight=".5pt">
                 <v:textbox>
                   <w:txbxContent>
                     <w:p>
@@ -876,10 +877,10 @@
                           <w:noProof/>
                         </w:rPr>
                         <w:drawing>
-                          <wp:inline distT="0" distB="0" distL="0" distR="0" wp14:anchorId="430D764E" wp14:editId="768053CB">
+                          <wp:inline distT="0" distB="0" distL="0" distR="0" wp14:anchorId="7A7A5F65" wp14:editId="43AA9EA0">
                             <wp:extent cx="231261" cy="203200"/>
                             <wp:effectExtent l="0" t="0" r="0" b="6350"/>
-                            <wp:docPr id="3" name="Picture 3" descr="C:\Users\User\Downloads\WhatsApp Image 2025-09-04 at 10.37.00.jpeg"/>
+                            <wp:docPr id="1763379696" name="Picture 1763379696" descr="C:\Users\User\Downloads\WhatsApp Image 2025-09-04 at 10.37.00.jpeg"/>
                             <wp:cNvGraphicFramePr>
                               <a:graphicFrameLocks xmlns:a="http://schemas.openxmlformats.org/drawingml/2006/main" noChangeAspect="1"/>
                             </wp:cNvGraphicFramePr>
@@ -936,6 +937,7 @@
         </mc:AlternateContent>
       </w:r>
       <w:bookmarkEnd w:id="0"/>
+      <w:bookmarkEnd w:id="1"/>
     </w:p>
     <w:tbl>
       <w:tblPr>
@@ -991,6 +993,7 @@
                 <w:szCs w:val="32"/>
               </w:rPr>
             </w:pPr>
+            <w:proofErr w:type="spellStart"/>
             <w:r>
               <w:rPr>
                 <w:rFonts w:ascii="Times New Roman" w:hAnsi="Times New Roman" w:cs="Times New Roman"/>
@@ -1000,6 +1003,7 @@
               </w:rPr>
               <w:t>RegNo</w:t>
             </w:r>
+            <w:proofErr w:type="spellEnd"/>
           </w:p>
         </w:tc>
         <w:tc>
@@ -1161,13 +1165,23 @@
                 <w:szCs w:val="24"/>
               </w:rPr>
             </w:pPr>
+            <w:proofErr w:type="spellStart"/>
             <w:r>
               <w:rPr>
                 <w:rFonts w:ascii="Times New Roman" w:hAnsi="Times New Roman" w:cs="Times New Roman"/>
                 <w:sz w:val="24"/>
                 <w:szCs w:val="24"/>
               </w:rPr>
-              <w:t>Drate Hillary</w:t>
+              <w:t>Drate</w:t>
+            </w:r>
+            <w:proofErr w:type="spellEnd"/>
+            <w:r>
+              <w:rPr>
+                <w:rFonts w:ascii="Times New Roman" w:hAnsi="Times New Roman" w:cs="Times New Roman"/>
+                <w:sz w:val="24"/>
+                <w:szCs w:val="24"/>
+              </w:rPr>
+              <w:t xml:space="preserve"> Hillary</w:t>
             </w:r>
           </w:p>
         </w:tc>
@@ -1555,8 +1569,6 @@
           <w:szCs w:val="27"/>
         </w:rPr>
       </w:pPr>
-      <w:bookmarkStart w:id="1" w:name="_GoBack"/>
-      <w:bookmarkEnd w:id="1"/>
     </w:p>
     <w:sdt>
       <w:sdtPr>
@@ -1592,12 +1604,15 @@
           <w:pPr>
             <w:pStyle w:val="TOC1"/>
             <w:tabs>
-              <w:tab w:val="left" w:pos="440"/>
               <w:tab w:val="right" w:leader="dot" w:pos="9350"/>
             </w:tabs>
             <w:rPr>
               <w:rFonts w:eastAsiaTheme="minorEastAsia"/>
               <w:noProof/>
+              <w:kern w:val="2"/>
+              <w:sz w:val="24"/>
+              <w:szCs w:val="24"/>
+              <w14:ligatures w14:val="standardContextual"/>
             </w:rPr>
           </w:pPr>
           <w:r>
@@ -1624,37 +1639,16 @@
             </w:rPr>
             <w:fldChar w:fldCharType="separate"/>
           </w:r>
-          <w:hyperlink w:anchor="_Toc207726519" w:history="1">
-            <w:r>
-              <w:rPr>
-                <w:rStyle w:val="Hyperlink"/>
-                <w:noProof/>
-              </w:rPr>
-              <w:t>1.</w:t>
-            </w:r>
-            <w:r>
-              <w:rPr>
-                <w:rFonts w:eastAsiaTheme="minorEastAsia"/>
-                <w:noProof/>
+          <w:hyperlink w:anchor="_Toc208954229" w:history="1">
+            <w:r>
+              <w:rPr>
+                <w:noProof/>
+                <w:webHidden/>
               </w:rPr>
               <w:tab/>
             </w:r>
             <w:r>
               <w:rPr>
-                <w:rStyle w:val="Hyperlink"/>
-                <w:noProof/>
-              </w:rPr>
-              <w:t>BACKGROUND</w:t>
-            </w:r>
-            <w:r>
-              <w:rPr>
-                <w:noProof/>
-                <w:webHidden/>
-              </w:rPr>
-              <w:tab/>
-            </w:r>
-            <w:r>
-              <w:rPr>
                 <w:noProof/>
                 <w:webHidden/>
               </w:rPr>
@@ -1665,7 +1659,7 @@
                 <w:noProof/>
                 <w:webHidden/>
               </w:rPr>
-              <w:instrText xml:space="preserve"> PAGEREF _Toc207726519 \h </w:instrText>
+              <w:instrText xml:space="preserve"> PAGEREF _Toc208954229 \h </w:instrText>
             </w:r>
             <w:r>
               <w:rPr>
@@ -1685,7 +1679,7 @@
                 <w:noProof/>
                 <w:webHidden/>
               </w:rPr>
-              <w:t>3</w:t>
+              <w:t>1</w:t>
             </w:r>
             <w:r>
               <w:rPr>
@@ -1706,20 +1700,28 @@
             <w:rPr>
               <w:rFonts w:eastAsiaTheme="minorEastAsia"/>
               <w:noProof/>
+              <w:kern w:val="2"/>
+              <w:sz w:val="24"/>
+              <w:szCs w:val="24"/>
+              <w14:ligatures w14:val="standardContextual"/>
             </w:rPr>
           </w:pPr>
-          <w:hyperlink w:anchor="_Toc207726520" w:history="1">
+          <w:hyperlink w:anchor="_Toc208954230" w:history="1">
             <w:r>
               <w:rPr>
                 <w:rStyle w:val="Hyperlink"/>
                 <w:noProof/>
               </w:rPr>
-              <w:t>2.</w:t>
+              <w:t>1.</w:t>
             </w:r>
             <w:r>
               <w:rPr>
                 <w:rFonts w:eastAsiaTheme="minorEastAsia"/>
                 <w:noProof/>
+                <w:kern w:val="2"/>
+                <w:sz w:val="24"/>
+                <w:szCs w:val="24"/>
+                <w14:ligatures w14:val="standardContextual"/>
               </w:rPr>
               <w:tab/>
             </w:r>
@@ -1728,7 +1730,7 @@
                 <w:rStyle w:val="Hyperlink"/>
                 <w:noProof/>
               </w:rPr>
-              <w:t>THE PROBLEM STATEMENT &amp; MARKET OPPORTUNITY</w:t>
+              <w:t>BACKGROUND</w:t>
             </w:r>
             <w:r>
               <w:rPr>
@@ -1749,7 +1751,7 @@
                 <w:noProof/>
                 <w:webHidden/>
               </w:rPr>
-              <w:instrText xml:space="preserve"> PAGEREF _Toc207726520 \h </w:instrText>
+              <w:instrText xml:space="preserve"> PAGEREF _Toc208954230 \h </w:instrText>
             </w:r>
             <w:r>
               <w:rPr>
@@ -1790,20 +1792,28 @@
             <w:rPr>
               <w:rFonts w:eastAsiaTheme="minorEastAsia"/>
               <w:noProof/>
+              <w:kern w:val="2"/>
+              <w:sz w:val="24"/>
+              <w:szCs w:val="24"/>
+              <w14:ligatures w14:val="standardContextual"/>
             </w:rPr>
           </w:pPr>
-          <w:hyperlink w:anchor="_Toc207726521" w:history="1">
+          <w:hyperlink w:anchor="_Toc208954231" w:history="1">
             <w:r>
               <w:rPr>
                 <w:rStyle w:val="Hyperlink"/>
                 <w:noProof/>
               </w:rPr>
-              <w:t>3.</w:t>
+              <w:t>2.</w:t>
             </w:r>
             <w:r>
               <w:rPr>
                 <w:rFonts w:eastAsiaTheme="minorEastAsia"/>
                 <w:noProof/>
+                <w:kern w:val="2"/>
+                <w:sz w:val="24"/>
+                <w:szCs w:val="24"/>
+                <w14:ligatures w14:val="standardContextual"/>
               </w:rPr>
               <w:tab/>
             </w:r>
@@ -1812,7 +1822,7 @@
                 <w:rStyle w:val="Hyperlink"/>
                 <w:noProof/>
               </w:rPr>
-              <w:t>THE DINESWIFT SOLUTION: OUR CORE SERVICES &amp; VALUE PROPOSITION</w:t>
+              <w:t>THE PROBLEM STATEMENT &amp; MARKET OPPORTUNITY</w:t>
             </w:r>
             <w:r>
               <w:rPr>
@@ -1833,7 +1843,7 @@
                 <w:noProof/>
                 <w:webHidden/>
               </w:rPr>
-              <w:instrText xml:space="preserve"> PAGEREF _Toc207726521 \h </w:instrText>
+              <w:instrText xml:space="preserve"> PAGEREF _Toc208954231 \h </w:instrText>
             </w:r>
             <w:r>
               <w:rPr>
@@ -1853,7 +1863,7 @@
                 <w:noProof/>
                 <w:webHidden/>
               </w:rPr>
-              <w:t>4</w:t>
+              <w:t>3</w:t>
             </w:r>
             <w:r>
               <w:rPr>
@@ -1874,20 +1884,28 @@
             <w:rPr>
               <w:rFonts w:eastAsiaTheme="minorEastAsia"/>
               <w:noProof/>
+              <w:kern w:val="2"/>
+              <w:sz w:val="24"/>
+              <w:szCs w:val="24"/>
+              <w14:ligatures w14:val="standardContextual"/>
             </w:rPr>
           </w:pPr>
-          <w:hyperlink w:anchor="_Toc207726522" w:history="1">
+          <w:hyperlink w:anchor="_Toc208954232" w:history="1">
             <w:r>
               <w:rPr>
                 <w:rStyle w:val="Hyperlink"/>
                 <w:noProof/>
               </w:rPr>
-              <w:t>4.</w:t>
+              <w:t>3.</w:t>
             </w:r>
             <w:r>
               <w:rPr>
                 <w:rFonts w:eastAsiaTheme="minorEastAsia"/>
                 <w:noProof/>
+                <w:kern w:val="2"/>
+                <w:sz w:val="24"/>
+                <w:szCs w:val="24"/>
+                <w14:ligatures w14:val="standardContextual"/>
               </w:rPr>
               <w:tab/>
             </w:r>
@@ -1896,7 +1914,7 @@
                 <w:rStyle w:val="Hyperlink"/>
                 <w:noProof/>
               </w:rPr>
-              <w:t>MONETIZATION STRATEGY</w:t>
+              <w:t>THE DINESWIFT SOLUTION: OUR CORE SERVICES &amp; VALUE PROPOSITION</w:t>
             </w:r>
             <w:r>
               <w:rPr>
@@ -1917,7 +1935,7 @@
                 <w:noProof/>
                 <w:webHidden/>
               </w:rPr>
-              <w:instrText xml:space="preserve"> PAGEREF _Toc207726522 \h </w:instrText>
+              <w:instrText xml:space="preserve"> PAGEREF _Toc208954232 \h </w:instrText>
             </w:r>
             <w:r>
               <w:rPr>
@@ -1937,7 +1955,7 @@
                 <w:noProof/>
                 <w:webHidden/>
               </w:rPr>
-              <w:t>5</w:t>
+              <w:t>4</w:t>
             </w:r>
             <w:r>
               <w:rPr>
@@ -1958,20 +1976,810 @@
             <w:rPr>
               <w:rFonts w:eastAsiaTheme="minorEastAsia"/>
               <w:noProof/>
+              <w:kern w:val="2"/>
+              <w:sz w:val="24"/>
+              <w:szCs w:val="24"/>
+              <w14:ligatures w14:val="standardContextual"/>
             </w:rPr>
           </w:pPr>
-          <w:hyperlink w:anchor="_Toc207726523" w:history="1">
+          <w:hyperlink w:anchor="_Toc208954233" w:history="1">
             <w:r>
               <w:rPr>
                 <w:rStyle w:val="Hyperlink"/>
                 <w:noProof/>
               </w:rPr>
+              <w:t>4.</w:t>
+            </w:r>
+            <w:r>
+              <w:rPr>
+                <w:rFonts w:eastAsiaTheme="minorEastAsia"/>
+                <w:noProof/>
+                <w:kern w:val="2"/>
+                <w:sz w:val="24"/>
+                <w:szCs w:val="24"/>
+                <w14:ligatures w14:val="standardContextual"/>
+              </w:rPr>
+              <w:tab/>
+            </w:r>
+            <w:r>
+              <w:rPr>
+                <w:rStyle w:val="Hyperlink"/>
+                <w:noProof/>
+              </w:rPr>
+              <w:t>MONETIZATION STRATEGY</w:t>
+            </w:r>
+            <w:r>
+              <w:rPr>
+                <w:noProof/>
+                <w:webHidden/>
+              </w:rPr>
+              <w:tab/>
+            </w:r>
+            <w:r>
+              <w:rPr>
+                <w:noProof/>
+                <w:webHidden/>
+              </w:rPr>
+              <w:fldChar w:fldCharType="begin"/>
+            </w:r>
+            <w:r>
+              <w:rPr>
+                <w:noProof/>
+                <w:webHidden/>
+              </w:rPr>
+              <w:instrText xml:space="preserve"> PAGEREF _Toc208954233 \h </w:instrText>
+            </w:r>
+            <w:r>
+              <w:rPr>
+                <w:noProof/>
+                <w:webHidden/>
+              </w:rPr>
+            </w:r>
+            <w:r>
+              <w:rPr>
+                <w:noProof/>
+                <w:webHidden/>
+              </w:rPr>
+              <w:fldChar w:fldCharType="separate"/>
+            </w:r>
+            <w:r>
+              <w:rPr>
+                <w:noProof/>
+                <w:webHidden/>
+              </w:rPr>
+              <w:t>5</w:t>
+            </w:r>
+            <w:r>
+              <w:rPr>
+                <w:noProof/>
+                <w:webHidden/>
+              </w:rPr>
+              <w:fldChar w:fldCharType="end"/>
+            </w:r>
+          </w:hyperlink>
+        </w:p>
+        <w:p>
+          <w:pPr>
+            <w:pStyle w:val="TOC1"/>
+            <w:tabs>
+              <w:tab w:val="left" w:pos="440"/>
+              <w:tab w:val="right" w:leader="dot" w:pos="9350"/>
+            </w:tabs>
+            <w:rPr>
+              <w:rFonts w:eastAsiaTheme="minorEastAsia"/>
+              <w:noProof/>
+              <w:kern w:val="2"/>
+              <w:sz w:val="24"/>
+              <w:szCs w:val="24"/>
+              <w14:ligatures w14:val="standardContextual"/>
+            </w:rPr>
+          </w:pPr>
+          <w:hyperlink w:anchor="_Toc208954234" w:history="1">
+            <w:r>
+              <w:rPr>
+                <w:rStyle w:val="Hyperlink"/>
+                <w:noProof/>
+              </w:rPr>
               <w:t>5.</w:t>
             </w:r>
             <w:r>
               <w:rPr>
                 <w:rFonts w:eastAsiaTheme="minorEastAsia"/>
                 <w:noProof/>
+                <w:kern w:val="2"/>
+                <w:sz w:val="24"/>
+                <w:szCs w:val="24"/>
+                <w14:ligatures w14:val="standardContextual"/>
+              </w:rPr>
+              <w:tab/>
+            </w:r>
+            <w:r>
+              <w:rPr>
+                <w:rStyle w:val="Hyperlink"/>
+                <w:noProof/>
+              </w:rPr>
+              <w:t>DESIGN ARCHITECTURE</w:t>
+            </w:r>
+            <w:r>
+              <w:rPr>
+                <w:noProof/>
+                <w:webHidden/>
+              </w:rPr>
+              <w:tab/>
+            </w:r>
+            <w:r>
+              <w:rPr>
+                <w:noProof/>
+                <w:webHidden/>
+              </w:rPr>
+              <w:fldChar w:fldCharType="begin"/>
+            </w:r>
+            <w:r>
+              <w:rPr>
+                <w:noProof/>
+                <w:webHidden/>
+              </w:rPr>
+              <w:instrText xml:space="preserve"> PAGEREF _Toc208954234 \h </w:instrText>
+            </w:r>
+            <w:r>
+              <w:rPr>
+                <w:noProof/>
+                <w:webHidden/>
+              </w:rPr>
+            </w:r>
+            <w:r>
+              <w:rPr>
+                <w:noProof/>
+                <w:webHidden/>
+              </w:rPr>
+              <w:fldChar w:fldCharType="separate"/>
+            </w:r>
+            <w:r>
+              <w:rPr>
+                <w:noProof/>
+                <w:webHidden/>
+              </w:rPr>
+              <w:t>6</w:t>
+            </w:r>
+            <w:r>
+              <w:rPr>
+                <w:noProof/>
+                <w:webHidden/>
+              </w:rPr>
+              <w:fldChar w:fldCharType="end"/>
+            </w:r>
+          </w:hyperlink>
+        </w:p>
+        <w:p>
+          <w:pPr>
+            <w:pStyle w:val="TOC2"/>
+            <w:tabs>
+              <w:tab w:val="right" w:leader="dot" w:pos="9350"/>
+            </w:tabs>
+            <w:rPr>
+              <w:rFonts w:eastAsiaTheme="minorEastAsia"/>
+              <w:noProof/>
+              <w:kern w:val="2"/>
+              <w:sz w:val="24"/>
+              <w:szCs w:val="24"/>
+              <w14:ligatures w14:val="standardContextual"/>
+            </w:rPr>
+          </w:pPr>
+          <w:hyperlink w:anchor="_Toc208954235" w:history="1">
+            <w:r>
+              <w:rPr>
+                <w:rStyle w:val="Hyperlink"/>
+                <w:noProof/>
+              </w:rPr>
+              <w:t>Seamless, Conta</w:t>
+            </w:r>
+            <w:r>
+              <w:rPr>
+                <w:rStyle w:val="Hyperlink"/>
+                <w:noProof/>
+              </w:rPr>
+              <w:t>c</w:t>
+            </w:r>
+            <w:r>
+              <w:rPr>
+                <w:rStyle w:val="Hyperlink"/>
+                <w:noProof/>
+              </w:rPr>
+              <w:t>tless Ordering &amp; Payments</w:t>
+            </w:r>
+            <w:r>
+              <w:rPr>
+                <w:noProof/>
+                <w:webHidden/>
+              </w:rPr>
+              <w:tab/>
+            </w:r>
+            <w:r>
+              <w:rPr>
+                <w:noProof/>
+                <w:webHidden/>
+              </w:rPr>
+              <w:fldChar w:fldCharType="begin"/>
+            </w:r>
+            <w:r>
+              <w:rPr>
+                <w:noProof/>
+                <w:webHidden/>
+              </w:rPr>
+              <w:instrText xml:space="preserve"> PAGEREF _Toc208954235 \h </w:instrText>
+            </w:r>
+            <w:r>
+              <w:rPr>
+                <w:noProof/>
+                <w:webHidden/>
+              </w:rPr>
+            </w:r>
+            <w:r>
+              <w:rPr>
+                <w:noProof/>
+                <w:webHidden/>
+              </w:rPr>
+              <w:fldChar w:fldCharType="separate"/>
+            </w:r>
+            <w:r>
+              <w:rPr>
+                <w:noProof/>
+                <w:webHidden/>
+              </w:rPr>
+              <w:t>6</w:t>
+            </w:r>
+            <w:r>
+              <w:rPr>
+                <w:noProof/>
+                <w:webHidden/>
+              </w:rPr>
+              <w:fldChar w:fldCharType="end"/>
+            </w:r>
+          </w:hyperlink>
+        </w:p>
+        <w:p>
+          <w:pPr>
+            <w:pStyle w:val="TOC2"/>
+            <w:tabs>
+              <w:tab w:val="right" w:leader="dot" w:pos="9350"/>
+            </w:tabs>
+            <w:rPr>
+              <w:rFonts w:eastAsiaTheme="minorEastAsia"/>
+              <w:noProof/>
+              <w:kern w:val="2"/>
+              <w:sz w:val="24"/>
+              <w:szCs w:val="24"/>
+              <w14:ligatures w14:val="standardContextual"/>
+            </w:rPr>
+          </w:pPr>
+          <w:hyperlink w:anchor="_Toc208954236" w:history="1">
+            <w:r>
+              <w:rPr>
+                <w:rStyle w:val="Hyperlink"/>
+                <w:noProof/>
+              </w:rPr>
+              <w:t>Table Booking &amp; Deposit System</w:t>
+            </w:r>
+            <w:r>
+              <w:rPr>
+                <w:noProof/>
+                <w:webHidden/>
+              </w:rPr>
+              <w:tab/>
+            </w:r>
+            <w:r>
+              <w:rPr>
+                <w:noProof/>
+                <w:webHidden/>
+              </w:rPr>
+              <w:fldChar w:fldCharType="begin"/>
+            </w:r>
+            <w:r>
+              <w:rPr>
+                <w:noProof/>
+                <w:webHidden/>
+              </w:rPr>
+              <w:instrText xml:space="preserve"> PAGEREF _Toc208954236 \h </w:instrText>
+            </w:r>
+            <w:r>
+              <w:rPr>
+                <w:noProof/>
+                <w:webHidden/>
+              </w:rPr>
+            </w:r>
+            <w:r>
+              <w:rPr>
+                <w:noProof/>
+                <w:webHidden/>
+              </w:rPr>
+              <w:fldChar w:fldCharType="separate"/>
+            </w:r>
+            <w:r>
+              <w:rPr>
+                <w:noProof/>
+                <w:webHidden/>
+              </w:rPr>
+              <w:t>7</w:t>
+            </w:r>
+            <w:r>
+              <w:rPr>
+                <w:noProof/>
+                <w:webHidden/>
+              </w:rPr>
+              <w:fldChar w:fldCharType="end"/>
+            </w:r>
+          </w:hyperlink>
+        </w:p>
+        <w:p>
+          <w:pPr>
+            <w:pStyle w:val="TOC2"/>
+            <w:tabs>
+              <w:tab w:val="right" w:leader="dot" w:pos="9350"/>
+            </w:tabs>
+            <w:rPr>
+              <w:rFonts w:eastAsiaTheme="minorEastAsia"/>
+              <w:noProof/>
+              <w:kern w:val="2"/>
+              <w:sz w:val="24"/>
+              <w:szCs w:val="24"/>
+              <w14:ligatures w14:val="standardContextual"/>
+            </w:rPr>
+          </w:pPr>
+          <w:hyperlink w:anchor="_Toc208954237" w:history="1">
+            <w:r>
+              <w:rPr>
+                <w:rStyle w:val="Hyperlink"/>
+                <w:noProof/>
+              </w:rPr>
+              <w:t>Flexible Food Ordering &amp; Delivery</w:t>
+            </w:r>
+            <w:r>
+              <w:rPr>
+                <w:noProof/>
+                <w:webHidden/>
+              </w:rPr>
+              <w:tab/>
+            </w:r>
+            <w:r>
+              <w:rPr>
+                <w:noProof/>
+                <w:webHidden/>
+              </w:rPr>
+              <w:fldChar w:fldCharType="begin"/>
+            </w:r>
+            <w:r>
+              <w:rPr>
+                <w:noProof/>
+                <w:webHidden/>
+              </w:rPr>
+              <w:instrText xml:space="preserve"> PAGEREF _Toc208954237 \h </w:instrText>
+            </w:r>
+            <w:r>
+              <w:rPr>
+                <w:noProof/>
+                <w:webHidden/>
+              </w:rPr>
+            </w:r>
+            <w:r>
+              <w:rPr>
+                <w:noProof/>
+                <w:webHidden/>
+              </w:rPr>
+              <w:fldChar w:fldCharType="separate"/>
+            </w:r>
+            <w:r>
+              <w:rPr>
+                <w:noProof/>
+                <w:webHidden/>
+              </w:rPr>
+              <w:t>7</w:t>
+            </w:r>
+            <w:r>
+              <w:rPr>
+                <w:noProof/>
+                <w:webHidden/>
+              </w:rPr>
+              <w:fldChar w:fldCharType="end"/>
+            </w:r>
+          </w:hyperlink>
+        </w:p>
+        <w:p>
+          <w:pPr>
+            <w:pStyle w:val="TOC2"/>
+            <w:tabs>
+              <w:tab w:val="right" w:leader="dot" w:pos="9350"/>
+            </w:tabs>
+            <w:rPr>
+              <w:rFonts w:eastAsiaTheme="minorEastAsia"/>
+              <w:noProof/>
+              <w:kern w:val="2"/>
+              <w:sz w:val="24"/>
+              <w:szCs w:val="24"/>
+              <w14:ligatures w14:val="standardContextual"/>
+            </w:rPr>
+          </w:pPr>
+          <w:hyperlink w:anchor="_Toc208954238" w:history="1">
+            <w:r>
+              <w:rPr>
+                <w:rStyle w:val="Hyperlink"/>
+                <w:noProof/>
+              </w:rPr>
+              <w:t>Supplier Ordering &amp; Inventory Management</w:t>
+            </w:r>
+            <w:r>
+              <w:rPr>
+                <w:noProof/>
+                <w:webHidden/>
+              </w:rPr>
+              <w:tab/>
+            </w:r>
+            <w:r>
+              <w:rPr>
+                <w:noProof/>
+                <w:webHidden/>
+              </w:rPr>
+              <w:fldChar w:fldCharType="begin"/>
+            </w:r>
+            <w:r>
+              <w:rPr>
+                <w:noProof/>
+                <w:webHidden/>
+              </w:rPr>
+              <w:instrText xml:space="preserve"> PAGEREF _Toc208954238 \h </w:instrText>
+            </w:r>
+            <w:r>
+              <w:rPr>
+                <w:noProof/>
+                <w:webHidden/>
+              </w:rPr>
+            </w:r>
+            <w:r>
+              <w:rPr>
+                <w:noProof/>
+                <w:webHidden/>
+              </w:rPr>
+              <w:fldChar w:fldCharType="separate"/>
+            </w:r>
+            <w:r>
+              <w:rPr>
+                <w:noProof/>
+                <w:webHidden/>
+              </w:rPr>
+              <w:t>7</w:t>
+            </w:r>
+            <w:r>
+              <w:rPr>
+                <w:noProof/>
+                <w:webHidden/>
+              </w:rPr>
+              <w:fldChar w:fldCharType="end"/>
+            </w:r>
+          </w:hyperlink>
+        </w:p>
+        <w:p>
+          <w:pPr>
+            <w:pStyle w:val="TOC2"/>
+            <w:tabs>
+              <w:tab w:val="right" w:leader="dot" w:pos="9350"/>
+            </w:tabs>
+            <w:rPr>
+              <w:rFonts w:eastAsiaTheme="minorEastAsia"/>
+              <w:noProof/>
+              <w:kern w:val="2"/>
+              <w:sz w:val="24"/>
+              <w:szCs w:val="24"/>
+              <w14:ligatures w14:val="standardContextual"/>
+            </w:rPr>
+          </w:pPr>
+          <w:hyperlink w:anchor="_Toc208954239" w:history="1">
+            <w:r>
+              <w:rPr>
+                <w:rStyle w:val="Hyperlink"/>
+                <w:noProof/>
+              </w:rPr>
+              <w:t>Communication &amp; Feedback Hub</w:t>
+            </w:r>
+            <w:r>
+              <w:rPr>
+                <w:noProof/>
+                <w:webHidden/>
+              </w:rPr>
+              <w:tab/>
+            </w:r>
+            <w:r>
+              <w:rPr>
+                <w:noProof/>
+                <w:webHidden/>
+              </w:rPr>
+              <w:fldChar w:fldCharType="begin"/>
+            </w:r>
+            <w:r>
+              <w:rPr>
+                <w:noProof/>
+                <w:webHidden/>
+              </w:rPr>
+              <w:instrText xml:space="preserve"> PAGEREF _Toc208954239 \h </w:instrText>
+            </w:r>
+            <w:r>
+              <w:rPr>
+                <w:noProof/>
+                <w:webHidden/>
+              </w:rPr>
+            </w:r>
+            <w:r>
+              <w:rPr>
+                <w:noProof/>
+                <w:webHidden/>
+              </w:rPr>
+              <w:fldChar w:fldCharType="separate"/>
+            </w:r>
+            <w:r>
+              <w:rPr>
+                <w:noProof/>
+                <w:webHidden/>
+              </w:rPr>
+              <w:t>8</w:t>
+            </w:r>
+            <w:r>
+              <w:rPr>
+                <w:noProof/>
+                <w:webHidden/>
+              </w:rPr>
+              <w:fldChar w:fldCharType="end"/>
+            </w:r>
+          </w:hyperlink>
+        </w:p>
+        <w:p>
+          <w:pPr>
+            <w:pStyle w:val="TOC2"/>
+            <w:tabs>
+              <w:tab w:val="right" w:leader="dot" w:pos="9350"/>
+            </w:tabs>
+            <w:rPr>
+              <w:rFonts w:eastAsiaTheme="minorEastAsia"/>
+              <w:noProof/>
+              <w:kern w:val="2"/>
+              <w:sz w:val="24"/>
+              <w:szCs w:val="24"/>
+              <w14:ligatures w14:val="standardContextual"/>
+            </w:rPr>
+          </w:pPr>
+          <w:hyperlink w:anchor="_Toc208954240" w:history="1">
+            <w:r>
+              <w:rPr>
+                <w:rStyle w:val="Hyperlink"/>
+                <w:noProof/>
+              </w:rPr>
+              <w:t>Gamified Loyalty Program</w:t>
+            </w:r>
+            <w:r>
+              <w:rPr>
+                <w:noProof/>
+                <w:webHidden/>
+              </w:rPr>
+              <w:tab/>
+            </w:r>
+            <w:r>
+              <w:rPr>
+                <w:noProof/>
+                <w:webHidden/>
+              </w:rPr>
+              <w:fldChar w:fldCharType="begin"/>
+            </w:r>
+            <w:r>
+              <w:rPr>
+                <w:noProof/>
+                <w:webHidden/>
+              </w:rPr>
+              <w:instrText xml:space="preserve"> PAGEREF _Toc208954240 \h </w:instrText>
+            </w:r>
+            <w:r>
+              <w:rPr>
+                <w:noProof/>
+                <w:webHidden/>
+              </w:rPr>
+            </w:r>
+            <w:r>
+              <w:rPr>
+                <w:noProof/>
+                <w:webHidden/>
+              </w:rPr>
+              <w:fldChar w:fldCharType="separate"/>
+            </w:r>
+            <w:r>
+              <w:rPr>
+                <w:noProof/>
+                <w:webHidden/>
+              </w:rPr>
+              <w:t>8</w:t>
+            </w:r>
+            <w:r>
+              <w:rPr>
+                <w:noProof/>
+                <w:webHidden/>
+              </w:rPr>
+              <w:fldChar w:fldCharType="end"/>
+            </w:r>
+          </w:hyperlink>
+        </w:p>
+        <w:p>
+          <w:pPr>
+            <w:pStyle w:val="TOC2"/>
+            <w:tabs>
+              <w:tab w:val="right" w:leader="dot" w:pos="9350"/>
+            </w:tabs>
+            <w:rPr>
+              <w:rFonts w:eastAsiaTheme="minorEastAsia"/>
+              <w:noProof/>
+              <w:kern w:val="2"/>
+              <w:sz w:val="24"/>
+              <w:szCs w:val="24"/>
+              <w14:ligatures w14:val="standardContextual"/>
+            </w:rPr>
+          </w:pPr>
+          <w:hyperlink w:anchor="_Toc208954241" w:history="1">
+            <w:r>
+              <w:rPr>
+                <w:rStyle w:val="Hyperlink"/>
+                <w:noProof/>
+              </w:rPr>
+              <w:t>Immersive Media Integration</w:t>
+            </w:r>
+            <w:r>
+              <w:rPr>
+                <w:noProof/>
+                <w:webHidden/>
+              </w:rPr>
+              <w:tab/>
+            </w:r>
+            <w:r>
+              <w:rPr>
+                <w:noProof/>
+                <w:webHidden/>
+              </w:rPr>
+              <w:fldChar w:fldCharType="begin"/>
+            </w:r>
+            <w:r>
+              <w:rPr>
+                <w:noProof/>
+                <w:webHidden/>
+              </w:rPr>
+              <w:instrText xml:space="preserve"> PAGEREF _Toc208954241 \h </w:instrText>
+            </w:r>
+            <w:r>
+              <w:rPr>
+                <w:noProof/>
+                <w:webHidden/>
+              </w:rPr>
+            </w:r>
+            <w:r>
+              <w:rPr>
+                <w:noProof/>
+                <w:webHidden/>
+              </w:rPr>
+              <w:fldChar w:fldCharType="separate"/>
+            </w:r>
+            <w:r>
+              <w:rPr>
+                <w:noProof/>
+                <w:webHidden/>
+              </w:rPr>
+              <w:t>8</w:t>
+            </w:r>
+            <w:r>
+              <w:rPr>
+                <w:noProof/>
+                <w:webHidden/>
+              </w:rPr>
+              <w:fldChar w:fldCharType="end"/>
+            </w:r>
+          </w:hyperlink>
+        </w:p>
+        <w:p>
+          <w:pPr>
+            <w:pStyle w:val="TOC2"/>
+            <w:tabs>
+              <w:tab w:val="right" w:leader="dot" w:pos="9350"/>
+            </w:tabs>
+            <w:rPr>
+              <w:rFonts w:eastAsiaTheme="minorEastAsia"/>
+              <w:noProof/>
+              <w:kern w:val="2"/>
+              <w:sz w:val="24"/>
+              <w:szCs w:val="24"/>
+              <w14:ligatures w14:val="standardContextual"/>
+            </w:rPr>
+          </w:pPr>
+          <w:hyperlink w:anchor="_Toc208954242" w:history="1">
+            <w:r>
+              <w:rPr>
+                <w:rStyle w:val="Hyperlink"/>
+                <w:noProof/>
+              </w:rPr>
+              <w:t>Comprehensive Data Analytics Dashboard</w:t>
+            </w:r>
+            <w:r>
+              <w:rPr>
+                <w:noProof/>
+                <w:webHidden/>
+              </w:rPr>
+              <w:tab/>
+            </w:r>
+            <w:r>
+              <w:rPr>
+                <w:noProof/>
+                <w:webHidden/>
+              </w:rPr>
+              <w:fldChar w:fldCharType="begin"/>
+            </w:r>
+            <w:r>
+              <w:rPr>
+                <w:noProof/>
+                <w:webHidden/>
+              </w:rPr>
+              <w:instrText xml:space="preserve"> PAGEREF _Toc208954242 \h </w:instrText>
+            </w:r>
+            <w:r>
+              <w:rPr>
+                <w:noProof/>
+                <w:webHidden/>
+              </w:rPr>
+            </w:r>
+            <w:r>
+              <w:rPr>
+                <w:noProof/>
+                <w:webHidden/>
+              </w:rPr>
+              <w:fldChar w:fldCharType="separate"/>
+            </w:r>
+            <w:r>
+              <w:rPr>
+                <w:noProof/>
+                <w:webHidden/>
+              </w:rPr>
+              <w:t>9</w:t>
+            </w:r>
+            <w:r>
+              <w:rPr>
+                <w:noProof/>
+                <w:webHidden/>
+              </w:rPr>
+              <w:fldChar w:fldCharType="end"/>
+            </w:r>
+          </w:hyperlink>
+        </w:p>
+        <w:p>
+          <w:pPr>
+            <w:pStyle w:val="TOC1"/>
+            <w:tabs>
+              <w:tab w:val="left" w:pos="440"/>
+              <w:tab w:val="right" w:leader="dot" w:pos="9350"/>
+            </w:tabs>
+            <w:rPr>
+              <w:rFonts w:eastAsiaTheme="minorEastAsia"/>
+              <w:noProof/>
+              <w:kern w:val="2"/>
+              <w:sz w:val="24"/>
+              <w:szCs w:val="24"/>
+              <w14:ligatures w14:val="standardContextual"/>
+            </w:rPr>
+          </w:pPr>
+          <w:hyperlink w:anchor="_Toc208954243" w:history="1">
+            <w:r>
+              <w:rPr>
+                <w:rStyle w:val="Hyperlink"/>
+                <w:noProof/>
+              </w:rPr>
+              <w:t>6.</w:t>
+            </w:r>
+            <w:r>
+              <w:rPr>
+                <w:rFonts w:eastAsiaTheme="minorEastAsia"/>
+                <w:noProof/>
+                <w:kern w:val="2"/>
+                <w:sz w:val="24"/>
+                <w:szCs w:val="24"/>
+                <w14:ligatures w14:val="standardContextual"/>
               </w:rPr>
               <w:tab/>
             </w:r>
@@ -2002,7 +2810,7 @@
                 <w:noProof/>
                 <w:webHidden/>
               </w:rPr>
-              <w:instrText xml:space="preserve"> PAGEREF _Toc207726523 \h </w:instrText>
+              <w:instrText xml:space="preserve"> PAGEREF _Toc208954243 \h </w:instrText>
             </w:r>
             <w:r>
               <w:rPr>
@@ -2022,7 +2830,7 @@
                 <w:noProof/>
                 <w:webHidden/>
               </w:rPr>
-              <w:t>6</w:t>
+              <w:t>9</w:t>
             </w:r>
             <w:r>
               <w:rPr>
@@ -2278,9 +3086,8 @@
         </w:numPr>
       </w:pPr>
       <w:bookmarkStart w:id="2" w:name="_Toc207227055"/>
-      <w:bookmarkStart w:id="3" w:name="_Toc207726519"/>
-      <w:r>
-        <w:lastRenderedPageBreak/>
+      <w:bookmarkStart w:id="3" w:name="_Toc208954230"/>
+      <w:r>
         <w:t>BACKGROUND</w:t>
       </w:r>
       <w:bookmarkEnd w:id="2"/>
@@ -2337,6 +3144,7 @@
           <w:szCs w:val="24"/>
         </w:rPr>
       </w:pPr>
+      <w:proofErr w:type="spellStart"/>
       <w:r>
         <w:rPr>
           <w:rFonts w:ascii="Times New Roman" w:eastAsia="Times New Roman" w:hAnsi="Times New Roman" w:cs="Times New Roman"/>
@@ -2347,6 +3155,7 @@
         </w:rPr>
         <w:t>DineSwift</w:t>
       </w:r>
+      <w:proofErr w:type="spellEnd"/>
       <w:r>
         <w:rPr>
           <w:rFonts w:ascii="Times New Roman" w:eastAsia="Times New Roman" w:hAnsi="Times New Roman" w:cs="Times New Roman"/>
@@ -2370,7 +3179,7 @@
         </w:numPr>
       </w:pPr>
       <w:bookmarkStart w:id="4" w:name="_Toc207227056"/>
-      <w:bookmarkStart w:id="5" w:name="_Toc207726520"/>
+      <w:bookmarkStart w:id="5" w:name="_Toc208954231"/>
       <w:r>
         <w:t>THE PROBLEM STATEMENT &amp; MARKET OPPORTUNITY</w:t>
       </w:r>
@@ -2459,6 +3268,7 @@
           <w:b/>
           <w:bCs/>
         </w:rPr>
+        <w:lastRenderedPageBreak/>
         <w:t>Limited Business Intelligence:</w:t>
       </w:r>
       <w:r>
@@ -2500,6 +3310,7 @@
         <w:pStyle w:val="NormalWeb"/>
         <w:jc w:val="both"/>
       </w:pPr>
+      <w:proofErr w:type="spellStart"/>
       <w:r>
         <w:rPr>
           <w:rStyle w:val="selected"/>
@@ -2508,6 +3319,7 @@
         </w:rPr>
         <w:t>DineSwift</w:t>
       </w:r>
+      <w:proofErr w:type="spellEnd"/>
       <w:r>
         <w:rPr>
           <w:rStyle w:val="selected"/>
@@ -2524,9 +3336,8 @@
           <w:numId w:val="5"/>
         </w:numPr>
       </w:pPr>
-      <w:bookmarkStart w:id="7" w:name="_Toc207726521"/>
-      <w:r>
-        <w:lastRenderedPageBreak/>
+      <w:bookmarkStart w:id="7" w:name="_Toc208954232"/>
+      <w:r>
         <w:t>THE DINESWIFT SOLUTION:</w:t>
       </w:r>
       <w:r>
@@ -2548,6 +3359,7 @@
           <w:szCs w:val="24"/>
         </w:rPr>
       </w:pPr>
+      <w:proofErr w:type="spellStart"/>
       <w:r>
         <w:rPr>
           <w:rFonts w:ascii="Times New Roman" w:eastAsia="Times New Roman" w:hAnsi="Times New Roman" w:cs="Times New Roman"/>
@@ -2557,6 +3369,7 @@
         </w:rPr>
         <w:t>DineSwift</w:t>
       </w:r>
+      <w:proofErr w:type="spellEnd"/>
       <w:r>
         <w:rPr>
           <w:rFonts w:ascii="Times New Roman" w:eastAsia="Times New Roman" w:hAnsi="Times New Roman" w:cs="Times New Roman"/>
@@ -2612,6 +3425,7 @@
         <w:jc w:val="both"/>
       </w:pPr>
       <w:bookmarkStart w:id="8" w:name="_Toc207227058"/>
+      <w:proofErr w:type="spellStart"/>
       <w:r>
         <w:rPr>
           <w:rStyle w:val="selected"/>
@@ -2620,6 +3434,7 @@
         </w:rPr>
         <w:t>DineSwift</w:t>
       </w:r>
+      <w:proofErr w:type="spellEnd"/>
       <w:r>
         <w:rPr>
           <w:rStyle w:val="selected"/>
@@ -2758,7 +3573,15 @@
           <w:rStyle w:val="selected"/>
           <w:rFonts w:eastAsiaTheme="majorEastAsia"/>
         </w:rPr>
-        <w:t xml:space="preserve"> The app shall use machine learning to learn a user's preferences based on their order history, dietary restrictions, and frequent choices. It can then provide intelligent suggestions and highlight relevant menu items when they are browsing. Dietary information in a dish can be provided by the restaurant, which may lead to dietary recommendations based on history.</w:t>
+        <w:t xml:space="preserve"> The app shall use machine learning to learn a user's preferences based on their order history, dietary restrictions, and frequent choices. It can then provide intelligent suggestions and highlight relevant menu items when they are </w:t>
+      </w:r>
+      <w:r>
+        <w:rPr>
+          <w:rStyle w:val="selected"/>
+          <w:rFonts w:eastAsiaTheme="majorEastAsia"/>
+        </w:rPr>
+        <w:lastRenderedPageBreak/>
+        <w:t>browsing. Dietary information in a dish can be provided by the restaurant, which may lead to dietary recommendations based on history.</w:t>
       </w:r>
     </w:p>
     <w:p>
@@ -2784,7 +3607,23 @@
           <w:rStyle w:val="selected"/>
           <w:rFonts w:eastAsiaTheme="majorEastAsia"/>
         </w:rPr>
-        <w:t xml:space="preserve"> We will implement a tiered loyalty system that classifies customers into Bronze, Silver, and Gold levels based on their dining frequency and total spend. High-value "Gold" customers can be rewarded with exclusive benefits like moderate daily discounts or complimentary items, fostering deep brand loyalty and encouraging repeat business. Customers can also </w:t>
+        <w:t xml:space="preserve"> We will implement a tiered loyalty system that classifies customers into </w:t>
+      </w:r>
+      <w:proofErr w:type="gramStart"/>
+      <w:r>
+        <w:rPr>
+          <w:rStyle w:val="selected"/>
+          <w:rFonts w:eastAsiaTheme="majorEastAsia"/>
+        </w:rPr>
+        <w:t>Bronze, Silver, and Gold</w:t>
+      </w:r>
+      <w:proofErr w:type="gramEnd"/>
+      <w:r>
+        <w:rPr>
+          <w:rStyle w:val="selected"/>
+          <w:rFonts w:eastAsiaTheme="majorEastAsia"/>
+        </w:rPr>
+        <w:t xml:space="preserve"> levels based on their dining frequency and total spend. High-value "Gold" customers can be rewarded with exclusive benefits like moderate daily discounts or complimentary items, fostering deep brand loyalty and encouraging repeat business. Customers can also </w:t>
       </w:r>
       <w:r>
         <w:rPr>
@@ -2826,15 +3665,7 @@
           <w:rStyle w:val="selected"/>
           <w:rFonts w:eastAsiaTheme="majorEastAsia"/>
         </w:rPr>
-        <w:t xml:space="preserve"> To enhance the customer experience, the app's home screen will feature short, high-quality videos showcasing how popular dishes are prepared </w:t>
-      </w:r>
-      <w:r>
-        <w:rPr>
-          <w:rStyle w:val="selected"/>
-          <w:rFonts w:eastAsiaTheme="majorEastAsia"/>
-        </w:rPr>
-        <w:lastRenderedPageBreak/>
-        <w:t>or highlighting their presentation. This makes the menu visually appealing and helps customers make more informed choices.</w:t>
+        <w:t xml:space="preserve"> To enhance the customer experience, the app's home screen will feature short, high-quality videos showcasing how popular dishes are prepared or highlighting their presentation. This makes the menu visually appealing and helps customers make more informed choices.</w:t>
       </w:r>
     </w:p>
     <w:p>
@@ -3084,7 +3915,7 @@
           <w:numId w:val="6"/>
         </w:numPr>
       </w:pPr>
-      <w:bookmarkStart w:id="9" w:name="_Toc207726522"/>
+      <w:bookmarkStart w:id="9" w:name="_Toc208954233"/>
       <w:r>
         <w:t>MONETIZATION STRATEGY</w:t>
       </w:r>
@@ -3095,6 +3926,7 @@
       <w:pPr>
         <w:pStyle w:val="NormalWeb"/>
       </w:pPr>
+      <w:proofErr w:type="spellStart"/>
       <w:r>
         <w:rPr>
           <w:rStyle w:val="selected"/>
@@ -3103,6 +3935,7 @@
         </w:rPr>
         <w:t>DineSwift</w:t>
       </w:r>
+      <w:proofErr w:type="spellEnd"/>
       <w:r>
         <w:rPr>
           <w:rStyle w:val="selected"/>
@@ -3133,7 +3966,23 @@
           <w:rStyle w:val="selected"/>
           <w:rFonts w:eastAsiaTheme="majorEastAsia"/>
         </w:rPr>
-        <w:t xml:space="preserve"> Our primary and most stable revenue source. Restaurants will pay a fixed monthly fee to use the service, with pricing determined by the level of functionality they require.</w:t>
+        <w:t xml:space="preserve"> Our primary and most stable revenue source. Restaurants will pay a fixed monthly fee to use the </w:t>
+      </w:r>
+      <w:proofErr w:type="gramStart"/>
+      <w:r>
+        <w:rPr>
+          <w:rStyle w:val="selected"/>
+          <w:rFonts w:eastAsiaTheme="majorEastAsia"/>
+        </w:rPr>
+        <w:t>service,</w:t>
+      </w:r>
+      <w:proofErr w:type="gramEnd"/>
+      <w:r>
+        <w:rPr>
+          <w:rStyle w:val="selected"/>
+          <w:rFonts w:eastAsiaTheme="majorEastAsia"/>
+        </w:rPr>
+        <w:t xml:space="preserve"> with pricing determined by the level of functionality they require.</w:t>
       </w:r>
     </w:p>
     <w:p>
@@ -3151,6 +4000,7 @@
           <w:b/>
           <w:bCs/>
         </w:rPr>
+        <w:lastRenderedPageBreak/>
         <w:t>Lite Tier:</w:t>
       </w:r>
       <w:r>
@@ -3276,7 +4126,6 @@
           <w:b/>
           <w:bCs/>
         </w:rPr>
-        <w:lastRenderedPageBreak/>
         <w:t>Marketing &amp; Promotions:</w:t>
       </w:r>
       <w:r>
@@ -3314,6 +4163,7 @@
         </w:rPr>
         <w:t xml:space="preserve"> We can provide aggregated, anonymized insights to food suppliers, marketing firms, and other industry players. This can be a high-margin revenue stream that positions </w:t>
       </w:r>
+      <w:proofErr w:type="spellStart"/>
       <w:r>
         <w:rPr>
           <w:rStyle w:val="selected"/>
@@ -3322,6 +4172,7 @@
         </w:rPr>
         <w:t>DineSwift</w:t>
       </w:r>
+      <w:proofErr w:type="spellEnd"/>
       <w:r>
         <w:rPr>
           <w:rStyle w:val="selected"/>
@@ -3345,22 +4196,1528 @@
           <w:ilvl w:val="1"/>
           <w:numId w:val="6"/>
         </w:numPr>
-      </w:pPr>
-      <w:bookmarkStart w:id="10" w:name="_Toc207726523"/>
-      <w:r>
-        <w:rPr>
-          <w:rStyle w:val="selected"/>
-          <w:rFonts w:eastAsiaTheme="majorEastAsia"/>
-        </w:rPr>
-        <w:t>CONCLUSION</w:t>
+        <w:rPr>
+          <w:rStyle w:val="selected"/>
+        </w:rPr>
+      </w:pPr>
+      <w:bookmarkStart w:id="10" w:name="_Toc208954234"/>
+      <w:r>
+        <w:rPr>
+          <w:rStyle w:val="selected"/>
+        </w:rPr>
+        <w:t>DESIGN ARCHITECTURE</w:t>
       </w:r>
       <w:bookmarkEnd w:id="10"/>
+    </w:p>
+    <w:p>
+      <w:pPr>
+        <w:pStyle w:val="Heading2"/>
+        <w:rPr>
+          <w:rStyle w:val="selected"/>
+        </w:rPr>
+      </w:pPr>
+      <w:r>
+        <w:rPr>
+          <w:rStyle w:val="selected"/>
+        </w:rPr>
+        <w:tab/>
+      </w:r>
+      <w:r>
+        <w:rPr>
+          <w:rStyle w:val="selected"/>
+        </w:rPr>
+        <w:t xml:space="preserve"> </w:t>
+      </w:r>
+      <w:bookmarkStart w:id="11" w:name="_Toc208954235"/>
+      <w:r>
+        <w:rPr>
+          <w:rStyle w:val="selected"/>
+        </w:rPr>
+        <w:t>Seamless, Contactless Ordering &amp; Payments</w:t>
+      </w:r>
+      <w:bookmarkEnd w:id="11"/>
+    </w:p>
+    <w:p>
+      <w:pPr>
+        <w:pStyle w:val="NormalWeb"/>
+        <w:rPr>
+          <w:rStyle w:val="selected"/>
+          <w:rFonts w:eastAsiaTheme="majorEastAsia"/>
+          <w:b/>
+          <w:bCs/>
+        </w:rPr>
+      </w:pPr>
+      <w:r>
+        <w:rPr>
+          <w:rStyle w:val="selected"/>
+        </w:rPr>
+        <w:t>•</w:t>
+      </w:r>
+      <w:r>
+        <w:rPr>
+          <w:rStyle w:val="selected"/>
+        </w:rPr>
+        <w:tab/>
+      </w:r>
+      <w:r>
+        <w:rPr>
+          <w:rStyle w:val="selected"/>
+          <w:rFonts w:eastAsiaTheme="majorEastAsia"/>
+          <w:b/>
+          <w:bCs/>
+        </w:rPr>
+        <w:t>The system shall provide a unique QR code for each table to enable instantaneous, location-specific menu access.</w:t>
+      </w:r>
+    </w:p>
+    <w:p>
+      <w:pPr>
+        <w:pStyle w:val="NormalWeb"/>
+        <w:rPr>
+          <w:rStyle w:val="selected"/>
+          <w:rFonts w:eastAsiaTheme="majorEastAsia"/>
+          <w:b/>
+          <w:bCs/>
+        </w:rPr>
+      </w:pPr>
+      <w:r>
+        <w:rPr>
+          <w:rStyle w:val="selected"/>
+          <w:rFonts w:eastAsiaTheme="majorEastAsia"/>
+          <w:b/>
+          <w:bCs/>
+        </w:rPr>
+        <w:t>•</w:t>
+      </w:r>
+      <w:r>
+        <w:rPr>
+          <w:rStyle w:val="selected"/>
+          <w:rFonts w:eastAsiaTheme="majorEastAsia"/>
+          <w:b/>
+          <w:bCs/>
+        </w:rPr>
+        <w:tab/>
+        <w:t>The platform shall support an offline-first architecture to ensure menu browsing and order placement are functional without a consistent internet connection.</w:t>
+      </w:r>
+    </w:p>
+    <w:p>
+      <w:pPr>
+        <w:pStyle w:val="NormalWeb"/>
+        <w:rPr>
+          <w:rStyle w:val="selected"/>
+          <w:rFonts w:eastAsiaTheme="majorEastAsia"/>
+          <w:b/>
+          <w:bCs/>
+        </w:rPr>
+      </w:pPr>
+      <w:r>
+        <w:rPr>
+          <w:rStyle w:val="selected"/>
+          <w:rFonts w:eastAsiaTheme="majorEastAsia"/>
+          <w:b/>
+          <w:bCs/>
+        </w:rPr>
+        <w:t>•</w:t>
+      </w:r>
+      <w:r>
+        <w:rPr>
+          <w:rStyle w:val="selected"/>
+          <w:rFonts w:eastAsiaTheme="majorEastAsia"/>
+          <w:b/>
+          <w:bCs/>
+        </w:rPr>
+        <w:tab/>
+        <w:t>The system shall provide a dynamic shopping cart for customers to build their order.</w:t>
+      </w:r>
+    </w:p>
+    <w:p>
+      <w:pPr>
+        <w:pStyle w:val="NormalWeb"/>
+        <w:rPr>
+          <w:rStyle w:val="selected"/>
+          <w:rFonts w:eastAsiaTheme="majorEastAsia"/>
+          <w:b/>
+          <w:bCs/>
+        </w:rPr>
+      </w:pPr>
+      <w:r>
+        <w:rPr>
+          <w:rStyle w:val="selected"/>
+          <w:rFonts w:eastAsiaTheme="majorEastAsia"/>
+          <w:b/>
+          <w:bCs/>
+        </w:rPr>
+        <w:t>•</w:t>
+      </w:r>
+      <w:r>
+        <w:rPr>
+          <w:rStyle w:val="selected"/>
+          <w:rFonts w:eastAsiaTheme="majorEastAsia"/>
+          <w:b/>
+          <w:bCs/>
+        </w:rPr>
+        <w:tab/>
+        <w:t>The platform shall integrate with a variety of payment gateways (e.g., Momo, Visa, and Bitcoin (in future) to facilitate secure, in-app payments.</w:t>
+      </w:r>
+    </w:p>
+    <w:p>
+      <w:pPr>
+        <w:pStyle w:val="NormalWeb"/>
+        <w:rPr>
+          <w:rStyle w:val="selected"/>
+        </w:rPr>
+      </w:pPr>
+      <w:r>
+        <w:rPr>
+          <w:rStyle w:val="selected"/>
+          <w:rFonts w:eastAsiaTheme="majorEastAsia"/>
+          <w:b/>
+          <w:bCs/>
+        </w:rPr>
+        <w:t>•</w:t>
+      </w:r>
+      <w:r>
+        <w:rPr>
+          <w:rStyle w:val="selected"/>
+          <w:rFonts w:eastAsiaTheme="majorEastAsia"/>
+          <w:b/>
+          <w:bCs/>
+        </w:rPr>
+        <w:tab/>
+        <w:t>The system shall generate a unique, one-time order code upon confirmed payment for waiter verification.</w:t>
+      </w:r>
+      <w:r>
+        <w:rPr>
+          <w:rStyle w:val="selected"/>
+          <w:rFonts w:eastAsiaTheme="majorEastAsia"/>
+          <w:b/>
+          <w:bCs/>
+        </w:rPr>
+        <w:br/>
+      </w:r>
+      <w:r>
+        <w:rPr>
+          <w:rStyle w:val="selected"/>
+        </w:rPr>
+        <w:br/>
+      </w:r>
+      <w:r>
+        <w:rPr>
+          <w:rStyle w:val="selected"/>
+        </w:rPr>
+        <w:br/>
+      </w:r>
+      <w:r>
+        <w:rPr>
+          <w:rStyle w:val="selected"/>
+        </w:rPr>
+        <w:tab/>
+      </w:r>
+      <w:r>
+        <w:rPr>
+          <w:rStyle w:val="Heading2Char"/>
+        </w:rPr>
+        <w:t>Intelligent Waiter Dispatch &amp; Order Tracking</w:t>
+      </w:r>
+    </w:p>
+    <w:p>
+      <w:pPr>
+        <w:pStyle w:val="NormalWeb"/>
+        <w:rPr>
+          <w:rStyle w:val="selected"/>
+          <w:rFonts w:eastAsiaTheme="majorEastAsia"/>
+          <w:b/>
+          <w:bCs/>
+        </w:rPr>
+      </w:pPr>
+      <w:r>
+        <w:rPr>
+          <w:rStyle w:val="selected"/>
+        </w:rPr>
+        <w:t>•</w:t>
+      </w:r>
+      <w:r>
+        <w:rPr>
+          <w:rStyle w:val="selected"/>
+        </w:rPr>
+        <w:tab/>
+      </w:r>
+      <w:r>
+        <w:rPr>
+          <w:rStyle w:val="selected"/>
+          <w:rFonts w:eastAsiaTheme="majorEastAsia"/>
+          <w:b/>
+          <w:bCs/>
+        </w:rPr>
+        <w:t>The system shall automatically assign a new order to the most efficient waiter based on their status and location.</w:t>
+      </w:r>
+    </w:p>
+    <w:p>
+      <w:pPr>
+        <w:pStyle w:val="NormalWeb"/>
+        <w:rPr>
+          <w:rStyle w:val="selected"/>
+          <w:rFonts w:eastAsiaTheme="majorEastAsia"/>
+          <w:b/>
+          <w:bCs/>
+        </w:rPr>
+      </w:pPr>
+      <w:r>
+        <w:rPr>
+          <w:rStyle w:val="selected"/>
+          <w:rFonts w:eastAsiaTheme="majorEastAsia"/>
+          <w:b/>
+          <w:bCs/>
+        </w:rPr>
+        <w:lastRenderedPageBreak/>
+        <w:t>•</w:t>
+      </w:r>
+      <w:r>
+        <w:rPr>
+          <w:rStyle w:val="selected"/>
+          <w:rFonts w:eastAsiaTheme="majorEastAsia"/>
+          <w:b/>
+          <w:bCs/>
+        </w:rPr>
+        <w:tab/>
+        <w:t>The platform shall implement a Dynamic Delivery Batch algorithm that intelligently groups multiple ready orders to minimize a waiter’s trips.</w:t>
+      </w:r>
+    </w:p>
+    <w:p>
+      <w:pPr>
+        <w:pStyle w:val="NormalWeb"/>
+        <w:rPr>
+          <w:rStyle w:val="selected"/>
+          <w:rFonts w:eastAsiaTheme="majorEastAsia"/>
+          <w:b/>
+          <w:bCs/>
+        </w:rPr>
+      </w:pPr>
+      <w:r>
+        <w:rPr>
+          <w:rStyle w:val="selected"/>
+          <w:rFonts w:eastAsiaTheme="majorEastAsia"/>
+          <w:b/>
+          <w:bCs/>
+        </w:rPr>
+        <w:t>•</w:t>
+      </w:r>
+      <w:r>
+        <w:rPr>
+          <w:rStyle w:val="selected"/>
+          <w:rFonts w:eastAsiaTheme="majorEastAsia"/>
+          <w:b/>
+          <w:bCs/>
+        </w:rPr>
+        <w:tab/>
+        <w:t>The waiter's app shall provide an optimized delivery route for each batch.</w:t>
+      </w:r>
+    </w:p>
+    <w:p>
+      <w:pPr>
+        <w:pStyle w:val="NormalWeb"/>
+        <w:rPr>
+          <w:rStyle w:val="selected"/>
+          <w:rFonts w:eastAsiaTheme="majorEastAsia"/>
+          <w:b/>
+          <w:bCs/>
+        </w:rPr>
+      </w:pPr>
+      <w:r>
+        <w:rPr>
+          <w:rStyle w:val="selected"/>
+          <w:rFonts w:eastAsiaTheme="majorEastAsia"/>
+          <w:b/>
+          <w:bCs/>
+        </w:rPr>
+        <w:t>•</w:t>
+      </w:r>
+      <w:r>
+        <w:rPr>
+          <w:rStyle w:val="selected"/>
+          <w:rFonts w:eastAsiaTheme="majorEastAsia"/>
+          <w:b/>
+          <w:bCs/>
+        </w:rPr>
+        <w:tab/>
+        <w:t>The system shall require the waiter to verify an order using the one-time order code upon delivery.</w:t>
+      </w:r>
+    </w:p>
+    <w:p>
+      <w:pPr>
+        <w:pStyle w:val="NormalWeb"/>
+        <w:rPr>
+          <w:rStyle w:val="selected"/>
+          <w:rFonts w:eastAsiaTheme="majorEastAsia"/>
+          <w:b/>
+          <w:bCs/>
+        </w:rPr>
+      </w:pPr>
+    </w:p>
+    <w:p>
+      <w:pPr>
+        <w:pStyle w:val="Heading2"/>
+        <w:rPr>
+          <w:rStyle w:val="selected"/>
+        </w:rPr>
+      </w:pPr>
+      <w:r>
+        <w:rPr>
+          <w:rStyle w:val="selected"/>
+        </w:rPr>
+        <w:tab/>
+      </w:r>
+      <w:bookmarkStart w:id="12" w:name="_Toc208954236"/>
+      <w:r>
+        <w:rPr>
+          <w:rStyle w:val="selected"/>
+        </w:rPr>
+        <w:t>Table Booking &amp; Deposit System</w:t>
+      </w:r>
+      <w:bookmarkEnd w:id="12"/>
+    </w:p>
+    <w:p>
+      <w:pPr>
+        <w:pStyle w:val="NormalWeb"/>
+        <w:rPr>
+          <w:rStyle w:val="selected"/>
+          <w:rFonts w:eastAsiaTheme="majorEastAsia"/>
+          <w:b/>
+          <w:bCs/>
+        </w:rPr>
+      </w:pPr>
+      <w:r>
+        <w:rPr>
+          <w:rStyle w:val="selected"/>
+        </w:rPr>
+        <w:t>•</w:t>
+      </w:r>
+      <w:r>
+        <w:rPr>
+          <w:rStyle w:val="selected"/>
+        </w:rPr>
+        <w:tab/>
+      </w:r>
+      <w:r>
+        <w:rPr>
+          <w:rStyle w:val="selected"/>
+          <w:rFonts w:eastAsiaTheme="majorEastAsia"/>
+          <w:b/>
+          <w:bCs/>
+        </w:rPr>
+        <w:t>The platform shall allow customers to view and book an available table minimum of three days prior in advance.</w:t>
+      </w:r>
+    </w:p>
+    <w:p>
+      <w:pPr>
+        <w:pStyle w:val="NormalWeb"/>
+        <w:rPr>
+          <w:rStyle w:val="selected"/>
+          <w:rFonts w:eastAsiaTheme="majorEastAsia"/>
+          <w:b/>
+          <w:bCs/>
+        </w:rPr>
+      </w:pPr>
+      <w:r>
+        <w:rPr>
+          <w:rStyle w:val="selected"/>
+          <w:rFonts w:eastAsiaTheme="majorEastAsia"/>
+          <w:b/>
+          <w:bCs/>
+        </w:rPr>
+        <w:t>•</w:t>
+      </w:r>
+      <w:r>
+        <w:rPr>
+          <w:rStyle w:val="selected"/>
+          <w:rFonts w:eastAsiaTheme="majorEastAsia"/>
+          <w:b/>
+          <w:bCs/>
+        </w:rPr>
+        <w:tab/>
+        <w:t>The system shall require a refundable deposit to secure a booking.</w:t>
+      </w:r>
+    </w:p>
+    <w:p>
+      <w:pPr>
+        <w:pStyle w:val="NormalWeb"/>
+        <w:rPr>
+          <w:rStyle w:val="selected"/>
+          <w:rFonts w:eastAsiaTheme="majorEastAsia"/>
+          <w:b/>
+          <w:bCs/>
+        </w:rPr>
+      </w:pPr>
+      <w:r>
+        <w:rPr>
+          <w:rStyle w:val="selected"/>
+          <w:rFonts w:eastAsiaTheme="majorEastAsia"/>
+          <w:b/>
+          <w:bCs/>
+        </w:rPr>
+        <w:t>•</w:t>
+      </w:r>
+      <w:r>
+        <w:rPr>
+          <w:rStyle w:val="selected"/>
+          <w:rFonts w:eastAsiaTheme="majorEastAsia"/>
+          <w:b/>
+          <w:bCs/>
+        </w:rPr>
+        <w:tab/>
+        <w:t>The platform shall provide the customer with a digital ticket (booking ID or QR code) for check-in.</w:t>
+      </w:r>
+    </w:p>
+    <w:p>
+      <w:pPr>
+        <w:pStyle w:val="NormalWeb"/>
+        <w:rPr>
+          <w:rStyle w:val="selected"/>
+          <w:rFonts w:eastAsiaTheme="majorEastAsia"/>
+          <w:b/>
+          <w:bCs/>
+        </w:rPr>
+      </w:pPr>
+      <w:r>
+        <w:rPr>
+          <w:rStyle w:val="selected"/>
+          <w:rFonts w:eastAsiaTheme="majorEastAsia"/>
+          <w:b/>
+          <w:bCs/>
+        </w:rPr>
+        <w:t>•</w:t>
+      </w:r>
+      <w:r>
+        <w:rPr>
+          <w:rStyle w:val="selected"/>
+          <w:rFonts w:eastAsiaTheme="majorEastAsia"/>
+          <w:b/>
+          <w:bCs/>
+        </w:rPr>
+        <w:tab/>
+        <w:t>The system shall automatically apply the pre-paid deposit as a credit to the customer’s final bill upon validation.</w:t>
+      </w:r>
+    </w:p>
+    <w:p>
+      <w:pPr>
+        <w:pStyle w:val="NormalWeb"/>
+        <w:rPr>
+          <w:rStyle w:val="selected"/>
+        </w:rPr>
+      </w:pPr>
+    </w:p>
+    <w:p>
+      <w:pPr>
+        <w:pStyle w:val="Heading2"/>
+        <w:rPr>
+          <w:rStyle w:val="selected"/>
+        </w:rPr>
+      </w:pPr>
+      <w:r>
+        <w:rPr>
+          <w:rStyle w:val="selected"/>
+        </w:rPr>
+        <w:tab/>
+      </w:r>
+      <w:bookmarkStart w:id="13" w:name="_Toc208954237"/>
+      <w:r>
+        <w:rPr>
+          <w:rStyle w:val="selected"/>
+        </w:rPr>
+        <w:t>Flexible Food Ordering &amp; Delivery</w:t>
+      </w:r>
+      <w:bookmarkEnd w:id="13"/>
+    </w:p>
+    <w:p>
+      <w:pPr>
+        <w:pStyle w:val="NormalWeb"/>
+        <w:rPr>
+          <w:rStyle w:val="selected"/>
+          <w:rFonts w:eastAsiaTheme="majorEastAsia"/>
+          <w:b/>
+          <w:bCs/>
+        </w:rPr>
+      </w:pPr>
+      <w:r>
+        <w:rPr>
+          <w:rStyle w:val="selected"/>
+        </w:rPr>
+        <w:t>•</w:t>
+      </w:r>
+      <w:r>
+        <w:rPr>
+          <w:rStyle w:val="selected"/>
+        </w:rPr>
+        <w:tab/>
+      </w:r>
+      <w:r>
+        <w:rPr>
+          <w:rStyle w:val="selected"/>
+          <w:rFonts w:eastAsiaTheme="majorEastAsia"/>
+          <w:b/>
+          <w:bCs/>
+        </w:rPr>
+        <w:t>The platform shall enable off-premise ordering for a customer to order food for delivery from any location.</w:t>
+      </w:r>
+    </w:p>
+    <w:p>
+      <w:pPr>
+        <w:pStyle w:val="NormalWeb"/>
+        <w:rPr>
+          <w:rStyle w:val="selected"/>
+          <w:rFonts w:eastAsiaTheme="majorEastAsia"/>
+          <w:b/>
+          <w:bCs/>
+        </w:rPr>
+      </w:pPr>
+      <w:r>
+        <w:rPr>
+          <w:rStyle w:val="selected"/>
+          <w:rFonts w:eastAsiaTheme="majorEastAsia"/>
+          <w:b/>
+          <w:bCs/>
+        </w:rPr>
+        <w:t>•</w:t>
+      </w:r>
+      <w:r>
+        <w:rPr>
+          <w:rStyle w:val="selected"/>
+          <w:rFonts w:eastAsiaTheme="majorEastAsia"/>
+          <w:b/>
+          <w:bCs/>
+        </w:rPr>
+        <w:tab/>
+        <w:t>The system shall use GPS location to recommend nearby restaurants.</w:t>
+      </w:r>
+    </w:p>
+    <w:p>
+      <w:pPr>
+        <w:pStyle w:val="NormalWeb"/>
+        <w:rPr>
+          <w:rStyle w:val="selected"/>
+          <w:rFonts w:eastAsiaTheme="majorEastAsia"/>
+          <w:b/>
+          <w:bCs/>
+        </w:rPr>
+      </w:pPr>
+      <w:r>
+        <w:rPr>
+          <w:rStyle w:val="selected"/>
+          <w:rFonts w:eastAsiaTheme="majorEastAsia"/>
+          <w:b/>
+          <w:bCs/>
+        </w:rPr>
+        <w:t>•</w:t>
+      </w:r>
+      <w:r>
+        <w:rPr>
+          <w:rStyle w:val="selected"/>
+          <w:rFonts w:eastAsiaTheme="majorEastAsia"/>
+          <w:b/>
+          <w:bCs/>
+        </w:rPr>
+        <w:tab/>
+        <w:t>The platform shall integrate with third-party delivery services (e.g., Uber Eats) to manage the final-mile logistics.</w:t>
+      </w:r>
+    </w:p>
+    <w:p>
+      <w:pPr>
+        <w:pStyle w:val="NormalWeb"/>
+        <w:rPr>
+          <w:rStyle w:val="selected"/>
+          <w:rFonts w:eastAsiaTheme="majorEastAsia"/>
+          <w:b/>
+          <w:bCs/>
+        </w:rPr>
+      </w:pPr>
+      <w:r>
+        <w:rPr>
+          <w:rStyle w:val="selected"/>
+          <w:rFonts w:eastAsiaTheme="majorEastAsia"/>
+          <w:b/>
+          <w:bCs/>
+        </w:rPr>
+        <w:t>•</w:t>
+      </w:r>
+      <w:r>
+        <w:rPr>
+          <w:rStyle w:val="selected"/>
+          <w:rFonts w:eastAsiaTheme="majorEastAsia"/>
+          <w:b/>
+          <w:bCs/>
+        </w:rPr>
+        <w:tab/>
+        <w:t>The system shall provide customers with real-time order tracking from kitchen preparation to delivery.</w:t>
+      </w:r>
+    </w:p>
+    <w:p>
+      <w:pPr>
+        <w:pStyle w:val="NormalWeb"/>
+        <w:rPr>
+          <w:rStyle w:val="selected"/>
+        </w:rPr>
+      </w:pPr>
+    </w:p>
+    <w:p>
+      <w:pPr>
+        <w:pStyle w:val="Heading2"/>
+        <w:rPr>
+          <w:rStyle w:val="selected"/>
+        </w:rPr>
+      </w:pPr>
+      <w:r>
+        <w:rPr>
+          <w:rStyle w:val="selected"/>
+        </w:rPr>
+        <w:tab/>
+      </w:r>
+      <w:bookmarkStart w:id="14" w:name="_Toc208954238"/>
+      <w:r>
+        <w:rPr>
+          <w:rStyle w:val="selected"/>
+        </w:rPr>
+        <w:t>Supplier Ordering &amp; Inventory Management</w:t>
+      </w:r>
+      <w:bookmarkEnd w:id="14"/>
+    </w:p>
+    <w:p>
+      <w:pPr>
+        <w:pStyle w:val="NormalWeb"/>
+        <w:rPr>
+          <w:rStyle w:val="selected"/>
+          <w:rFonts w:eastAsiaTheme="majorEastAsia"/>
+          <w:b/>
+          <w:bCs/>
+        </w:rPr>
+      </w:pPr>
+      <w:r>
+        <w:rPr>
+          <w:rStyle w:val="selected"/>
+        </w:rPr>
+        <w:t>•</w:t>
+      </w:r>
+      <w:r>
+        <w:rPr>
+          <w:rStyle w:val="selected"/>
+        </w:rPr>
+        <w:tab/>
+      </w:r>
+      <w:r>
+        <w:rPr>
+          <w:rStyle w:val="selected"/>
+          <w:rFonts w:eastAsiaTheme="majorEastAsia"/>
+          <w:b/>
+          <w:bCs/>
+        </w:rPr>
+        <w:t>The system shall trigger a low-stock alert to the manager when an item falls below a pre-set threshold.</w:t>
+      </w:r>
+    </w:p>
+    <w:p>
+      <w:pPr>
+        <w:pStyle w:val="NormalWeb"/>
+        <w:rPr>
+          <w:rStyle w:val="selected"/>
+          <w:rFonts w:eastAsiaTheme="majorEastAsia"/>
+          <w:b/>
+          <w:bCs/>
+        </w:rPr>
+      </w:pPr>
+      <w:r>
+        <w:rPr>
+          <w:rStyle w:val="selected"/>
+          <w:rFonts w:eastAsiaTheme="majorEastAsia"/>
+          <w:b/>
+          <w:bCs/>
+        </w:rPr>
+        <w:lastRenderedPageBreak/>
+        <w:t>•</w:t>
+      </w:r>
+      <w:r>
+        <w:rPr>
+          <w:rStyle w:val="selected"/>
+          <w:rFonts w:eastAsiaTheme="majorEastAsia"/>
+          <w:b/>
+          <w:bCs/>
+        </w:rPr>
+        <w:tab/>
+        <w:t>The platform shall provide a digital order form that is pre-populated with low-stock items.</w:t>
+      </w:r>
+    </w:p>
+    <w:p>
+      <w:pPr>
+        <w:pStyle w:val="NormalWeb"/>
+        <w:rPr>
+          <w:rStyle w:val="selected"/>
+          <w:rFonts w:eastAsiaTheme="majorEastAsia"/>
+          <w:b/>
+          <w:bCs/>
+        </w:rPr>
+      </w:pPr>
+      <w:r>
+        <w:rPr>
+          <w:rStyle w:val="selected"/>
+          <w:rFonts w:eastAsiaTheme="majorEastAsia"/>
+          <w:b/>
+          <w:bCs/>
+        </w:rPr>
+        <w:t>•</w:t>
+      </w:r>
+      <w:r>
+        <w:rPr>
+          <w:rStyle w:val="selected"/>
+          <w:rFonts w:eastAsiaTheme="majorEastAsia"/>
+          <w:b/>
+          <w:bCs/>
+        </w:rPr>
+        <w:tab/>
+        <w:t>The system shall integrate with suppliers via API or secure messaging to automate order placement.</w:t>
+      </w:r>
+    </w:p>
+    <w:p>
+      <w:pPr>
+        <w:pStyle w:val="NormalWeb"/>
+        <w:rPr>
+          <w:rStyle w:val="selected"/>
+        </w:rPr>
+      </w:pPr>
+      <w:r>
+        <w:rPr>
+          <w:rStyle w:val="selected"/>
+          <w:rFonts w:eastAsiaTheme="majorEastAsia"/>
+          <w:b/>
+          <w:bCs/>
+        </w:rPr>
+        <w:t>•</w:t>
+      </w:r>
+      <w:r>
+        <w:rPr>
+          <w:rStyle w:val="selected"/>
+          <w:rFonts w:eastAsiaTheme="majorEastAsia"/>
+          <w:b/>
+          <w:bCs/>
+        </w:rPr>
+        <w:tab/>
+        <w:t>The platform shall provide a mechanism for the manager to reject items, specifying the quantity and reason, with an optional photo or digital signature for proof</w:t>
+      </w:r>
+      <w:r>
+        <w:rPr>
+          <w:rStyle w:val="selected"/>
+        </w:rPr>
+        <w:t>.</w:t>
+      </w:r>
+    </w:p>
+    <w:p>
+      <w:pPr>
+        <w:pStyle w:val="NormalWeb"/>
+        <w:rPr>
+          <w:rStyle w:val="selected"/>
+          <w:rFonts w:eastAsiaTheme="majorEastAsia"/>
+          <w:b/>
+          <w:bCs/>
+        </w:rPr>
+      </w:pPr>
+      <w:r>
+        <w:rPr>
+          <w:rStyle w:val="selected"/>
+        </w:rPr>
+        <w:t>•</w:t>
+      </w:r>
+      <w:r>
+        <w:rPr>
+          <w:rStyle w:val="selected"/>
+        </w:rPr>
+        <w:tab/>
+      </w:r>
+      <w:r>
+        <w:rPr>
+          <w:rStyle w:val="selected"/>
+          <w:rFonts w:eastAsiaTheme="majorEastAsia"/>
+          <w:b/>
+          <w:bCs/>
+        </w:rPr>
+        <w:t>The system shall reconcile the final payment based on the actual quantity of goods received and accepted.</w:t>
+      </w:r>
+    </w:p>
+    <w:p>
+      <w:pPr>
+        <w:pStyle w:val="NormalWeb"/>
+        <w:rPr>
+          <w:rStyle w:val="selected"/>
+        </w:rPr>
+      </w:pPr>
+    </w:p>
+    <w:p>
+      <w:pPr>
+        <w:pStyle w:val="Heading2"/>
+        <w:rPr>
+          <w:rStyle w:val="selected"/>
+        </w:rPr>
+      </w:pPr>
+      <w:r>
+        <w:rPr>
+          <w:rStyle w:val="selected"/>
+        </w:rPr>
+        <w:tab/>
+      </w:r>
+      <w:bookmarkStart w:id="15" w:name="_Toc208954239"/>
+      <w:r>
+        <w:rPr>
+          <w:rStyle w:val="selected"/>
+        </w:rPr>
+        <w:t>Communication &amp; Feedback Hub</w:t>
+      </w:r>
+      <w:bookmarkEnd w:id="15"/>
+    </w:p>
+    <w:p>
+      <w:pPr>
+        <w:pStyle w:val="NormalWeb"/>
+        <w:rPr>
+          <w:rStyle w:val="selected"/>
+          <w:rFonts w:eastAsiaTheme="majorEastAsia"/>
+          <w:b/>
+          <w:bCs/>
+        </w:rPr>
+      </w:pPr>
+      <w:r>
+        <w:rPr>
+          <w:rStyle w:val="selected"/>
+        </w:rPr>
+        <w:t>•</w:t>
+      </w:r>
+      <w:r>
+        <w:rPr>
+          <w:rStyle w:val="selected"/>
+        </w:rPr>
+        <w:tab/>
+      </w:r>
+      <w:r>
+        <w:rPr>
+          <w:rStyle w:val="selected"/>
+          <w:rFonts w:eastAsiaTheme="majorEastAsia"/>
+          <w:b/>
+          <w:bCs/>
+        </w:rPr>
+        <w:t>The platform shall provide a secure, in-app chat function for customers to communicate directly with waiters, chefs, and managers.</w:t>
+      </w:r>
+    </w:p>
+    <w:p>
+      <w:pPr>
+        <w:pStyle w:val="NormalWeb"/>
+        <w:rPr>
+          <w:rStyle w:val="selected"/>
+          <w:rFonts w:eastAsiaTheme="majorEastAsia"/>
+          <w:b/>
+          <w:bCs/>
+        </w:rPr>
+      </w:pPr>
+      <w:r>
+        <w:rPr>
+          <w:rStyle w:val="selected"/>
+          <w:rFonts w:eastAsiaTheme="majorEastAsia"/>
+          <w:b/>
+          <w:bCs/>
+        </w:rPr>
+        <w:t>•</w:t>
+      </w:r>
+      <w:r>
+        <w:rPr>
+          <w:rStyle w:val="selected"/>
+          <w:rFonts w:eastAsiaTheme="majorEastAsia"/>
+          <w:b/>
+          <w:bCs/>
+        </w:rPr>
+        <w:tab/>
+        <w:t xml:space="preserve">The system shall provide a post-dining feedback prompt to collect a </w:t>
+      </w:r>
+      <w:proofErr w:type="gramStart"/>
+      <w:r>
+        <w:rPr>
+          <w:rStyle w:val="selected"/>
+          <w:rFonts w:eastAsiaTheme="majorEastAsia"/>
+          <w:b/>
+          <w:bCs/>
+        </w:rPr>
+        <w:t>1-5 star</w:t>
+      </w:r>
+      <w:proofErr w:type="gramEnd"/>
+      <w:r>
+        <w:rPr>
+          <w:rStyle w:val="selected"/>
+          <w:rFonts w:eastAsiaTheme="majorEastAsia"/>
+          <w:b/>
+          <w:bCs/>
+        </w:rPr>
+        <w:t xml:space="preserve"> rating and optional written feedback.</w:t>
+      </w:r>
+    </w:p>
+    <w:p>
+      <w:pPr>
+        <w:pStyle w:val="NormalWeb"/>
+        <w:rPr>
+          <w:rStyle w:val="selected"/>
+          <w:rFonts w:eastAsiaTheme="majorEastAsia"/>
+          <w:b/>
+          <w:bCs/>
+        </w:rPr>
+      </w:pPr>
+      <w:r>
+        <w:rPr>
+          <w:rStyle w:val="selected"/>
+          <w:rFonts w:eastAsiaTheme="majorEastAsia"/>
+          <w:b/>
+          <w:bCs/>
+        </w:rPr>
+        <w:t>•</w:t>
+      </w:r>
+      <w:r>
+        <w:rPr>
+          <w:rStyle w:val="selected"/>
+          <w:rFonts w:eastAsiaTheme="majorEastAsia"/>
+          <w:b/>
+          <w:bCs/>
+        </w:rPr>
+        <w:tab/>
+        <w:t>The platform shall allow customers to rate specific waiters for performance.</w:t>
+      </w:r>
+    </w:p>
+    <w:p>
+      <w:pPr>
+        <w:pStyle w:val="NormalWeb"/>
+        <w:rPr>
+          <w:rStyle w:val="selected"/>
+        </w:rPr>
+      </w:pPr>
+    </w:p>
+    <w:p>
+      <w:pPr>
+        <w:pStyle w:val="Heading2"/>
+        <w:rPr>
+          <w:rStyle w:val="selected"/>
+        </w:rPr>
+      </w:pPr>
+      <w:r>
+        <w:rPr>
+          <w:rStyle w:val="selected"/>
+        </w:rPr>
+        <w:tab/>
+      </w:r>
+      <w:bookmarkStart w:id="16" w:name="_Toc208954240"/>
+      <w:r>
+        <w:rPr>
+          <w:rStyle w:val="selected"/>
+        </w:rPr>
+        <w:t>Gamified Loyalty Program</w:t>
+      </w:r>
+      <w:bookmarkEnd w:id="16"/>
+    </w:p>
+    <w:p>
+      <w:pPr>
+        <w:pStyle w:val="NormalWeb"/>
+        <w:rPr>
+          <w:rStyle w:val="selected"/>
+          <w:rFonts w:eastAsiaTheme="majorEastAsia"/>
+          <w:b/>
+          <w:bCs/>
+        </w:rPr>
+      </w:pPr>
+      <w:r>
+        <w:rPr>
+          <w:rStyle w:val="selected"/>
+        </w:rPr>
+        <w:t>•</w:t>
+      </w:r>
+      <w:r>
+        <w:rPr>
+          <w:rStyle w:val="selected"/>
+        </w:rPr>
+        <w:tab/>
+      </w:r>
+      <w:r>
+        <w:rPr>
+          <w:rStyle w:val="selected"/>
+          <w:rFonts w:eastAsiaTheme="majorEastAsia"/>
+          <w:b/>
+          <w:bCs/>
+        </w:rPr>
+        <w:t>The system shall automatically enroll customers into the program at the Bronze Tier upon their first registered order.</w:t>
+      </w:r>
+    </w:p>
+    <w:p>
+      <w:pPr>
+        <w:pStyle w:val="NormalWeb"/>
+        <w:rPr>
+          <w:rStyle w:val="selected"/>
+          <w:rFonts w:eastAsiaTheme="majorEastAsia"/>
+          <w:b/>
+          <w:bCs/>
+        </w:rPr>
+      </w:pPr>
+      <w:r>
+        <w:rPr>
+          <w:rStyle w:val="selected"/>
+          <w:rFonts w:eastAsiaTheme="majorEastAsia"/>
+          <w:b/>
+          <w:bCs/>
+        </w:rPr>
+        <w:t>•</w:t>
+      </w:r>
+      <w:r>
+        <w:rPr>
+          <w:rStyle w:val="selected"/>
+          <w:rFonts w:eastAsiaTheme="majorEastAsia"/>
+          <w:b/>
+          <w:bCs/>
+        </w:rPr>
+        <w:tab/>
+        <w:t xml:space="preserve">The loyalty tier shall be a permanent status that can only increase based on two metrics: total lifetime </w:t>
+      </w:r>
+      <w:proofErr w:type="gramStart"/>
+      <w:r>
+        <w:rPr>
+          <w:rStyle w:val="selected"/>
+          <w:rFonts w:eastAsiaTheme="majorEastAsia"/>
+          <w:b/>
+          <w:bCs/>
+        </w:rPr>
+        <w:t>spend</w:t>
+      </w:r>
+      <w:proofErr w:type="gramEnd"/>
+      <w:r>
+        <w:rPr>
+          <w:rStyle w:val="selected"/>
+          <w:rFonts w:eastAsiaTheme="majorEastAsia"/>
+          <w:b/>
+          <w:bCs/>
+        </w:rPr>
+        <w:t xml:space="preserve"> or total orders placed.</w:t>
+      </w:r>
+    </w:p>
+    <w:p>
+      <w:pPr>
+        <w:pStyle w:val="NormalWeb"/>
+        <w:rPr>
+          <w:rStyle w:val="selected"/>
+          <w:rFonts w:eastAsiaTheme="majorEastAsia"/>
+          <w:b/>
+          <w:bCs/>
+        </w:rPr>
+      </w:pPr>
+      <w:r>
+        <w:rPr>
+          <w:rStyle w:val="selected"/>
+          <w:rFonts w:eastAsiaTheme="majorEastAsia"/>
+          <w:b/>
+          <w:bCs/>
+        </w:rPr>
+        <w:t>•</w:t>
+      </w:r>
+      <w:r>
+        <w:rPr>
+          <w:rStyle w:val="selected"/>
+          <w:rFonts w:eastAsiaTheme="majorEastAsia"/>
+          <w:b/>
+          <w:bCs/>
+        </w:rPr>
+        <w:tab/>
+        <w:t>The platform shall provide a separate, spendable points currency that is earned with every purchase.</w:t>
+      </w:r>
+    </w:p>
+    <w:p>
+      <w:pPr>
+        <w:pStyle w:val="NormalWeb"/>
+        <w:rPr>
+          <w:rStyle w:val="selected"/>
+          <w:rFonts w:eastAsiaTheme="majorEastAsia"/>
+          <w:b/>
+          <w:bCs/>
+        </w:rPr>
+      </w:pPr>
+      <w:r>
+        <w:rPr>
+          <w:rStyle w:val="selected"/>
+          <w:rFonts w:eastAsiaTheme="majorEastAsia"/>
+          <w:b/>
+          <w:bCs/>
+        </w:rPr>
+        <w:t>•</w:t>
+      </w:r>
+      <w:r>
+        <w:rPr>
+          <w:rStyle w:val="selected"/>
+          <w:rFonts w:eastAsiaTheme="majorEastAsia"/>
+          <w:b/>
+          <w:bCs/>
+        </w:rPr>
+        <w:tab/>
+        <w:t>The system shall provide tier-specific rewards (e.g., Gold Tier benefits) in addition to points-based rewards.</w:t>
+      </w:r>
+    </w:p>
+    <w:p>
+      <w:pPr>
+        <w:pStyle w:val="NormalWeb"/>
+        <w:rPr>
+          <w:rStyle w:val="selected"/>
+        </w:rPr>
+      </w:pPr>
+    </w:p>
+    <w:p>
+      <w:pPr>
+        <w:pStyle w:val="Heading2"/>
+      </w:pPr>
+      <w:bookmarkStart w:id="17" w:name="_Toc207957012"/>
+      <w:bookmarkStart w:id="18" w:name="_Toc208954241"/>
+      <w:r>
+        <w:t>Immersive Media Integration</w:t>
+      </w:r>
+      <w:bookmarkEnd w:id="17"/>
+      <w:bookmarkEnd w:id="18"/>
+    </w:p>
+    <w:p>
+      <w:pPr>
+        <w:pStyle w:val="NormalWeb"/>
+        <w:numPr>
+          <w:ilvl w:val="0"/>
+          <w:numId w:val="9"/>
+        </w:numPr>
+        <w:jc w:val="both"/>
+        <w:rPr>
+          <w:rStyle w:val="selected"/>
+          <w:rFonts w:eastAsiaTheme="majorEastAsia"/>
+          <w:b/>
+          <w:bCs/>
+        </w:rPr>
+      </w:pPr>
+      <w:r>
+        <w:rPr>
+          <w:rStyle w:val="selected"/>
+          <w:rFonts w:eastAsiaTheme="majorEastAsia"/>
+          <w:b/>
+          <w:bCs/>
+        </w:rPr>
+        <w:t xml:space="preserve">The platform shall enable restaurants to </w:t>
+      </w:r>
+      <w:r>
+        <w:rPr>
+          <w:rStyle w:val="selected"/>
+          <w:rFonts w:eastAsiaTheme="majorEastAsia"/>
+        </w:rPr>
+        <w:t>upload and link high-quality photos and videos</w:t>
+      </w:r>
+      <w:r>
+        <w:rPr>
+          <w:rStyle w:val="selected"/>
+          <w:rFonts w:eastAsiaTheme="majorEastAsia"/>
+          <w:b/>
+          <w:bCs/>
+        </w:rPr>
+        <w:t xml:space="preserve"> to specific menu items.</w:t>
+      </w:r>
+    </w:p>
+    <w:p>
+      <w:pPr>
+        <w:pStyle w:val="NormalWeb"/>
+        <w:numPr>
+          <w:ilvl w:val="0"/>
+          <w:numId w:val="9"/>
+        </w:numPr>
+        <w:jc w:val="both"/>
+        <w:rPr>
+          <w:rStyle w:val="selected"/>
+          <w:rFonts w:eastAsiaTheme="majorEastAsia"/>
+          <w:b/>
+          <w:bCs/>
+        </w:rPr>
+      </w:pPr>
+      <w:r>
+        <w:rPr>
+          <w:rStyle w:val="selected"/>
+          <w:rFonts w:eastAsiaTheme="majorEastAsia"/>
+          <w:b/>
+          <w:bCs/>
+        </w:rPr>
+        <w:lastRenderedPageBreak/>
+        <w:t xml:space="preserve">The customer-facing menu shall include a </w:t>
+      </w:r>
+      <w:r>
+        <w:rPr>
+          <w:rStyle w:val="selected"/>
+          <w:rFonts w:eastAsiaTheme="majorEastAsia"/>
+        </w:rPr>
+        <w:t>dynamic video carousel</w:t>
+      </w:r>
+      <w:r>
+        <w:rPr>
+          <w:rStyle w:val="selected"/>
+          <w:rFonts w:eastAsiaTheme="majorEastAsia"/>
+          <w:b/>
+          <w:bCs/>
+        </w:rPr>
+        <w:t>.</w:t>
+      </w:r>
+    </w:p>
+    <w:p>
+      <w:pPr>
+        <w:pStyle w:val="NormalWeb"/>
+        <w:numPr>
+          <w:ilvl w:val="0"/>
+          <w:numId w:val="9"/>
+        </w:numPr>
+        <w:jc w:val="both"/>
+        <w:rPr>
+          <w:rStyle w:val="selected"/>
+          <w:rFonts w:eastAsiaTheme="majorEastAsia"/>
+          <w:b/>
+          <w:bCs/>
+        </w:rPr>
+      </w:pPr>
+      <w:r>
+        <w:rPr>
+          <w:rStyle w:val="selected"/>
+          <w:rFonts w:eastAsiaTheme="majorEastAsia"/>
+          <w:b/>
+          <w:bCs/>
+        </w:rPr>
+        <w:t xml:space="preserve">The system shall include a </w:t>
+      </w:r>
+      <w:r>
+        <w:rPr>
+          <w:rStyle w:val="selected"/>
+          <w:rFonts w:eastAsiaTheme="majorEastAsia"/>
+        </w:rPr>
+        <w:t>"like" button</w:t>
+      </w:r>
+      <w:r>
+        <w:rPr>
+          <w:rStyle w:val="selected"/>
+          <w:rFonts w:eastAsiaTheme="majorEastAsia"/>
+          <w:b/>
+          <w:bCs/>
+        </w:rPr>
+        <w:t xml:space="preserve"> on media to collect social feedback from customers.</w:t>
+      </w:r>
+    </w:p>
+    <w:p>
+      <w:pPr>
+        <w:pStyle w:val="NormalWeb"/>
+        <w:numPr>
+          <w:ilvl w:val="0"/>
+          <w:numId w:val="9"/>
+        </w:numPr>
+        <w:jc w:val="both"/>
+        <w:rPr>
+          <w:rStyle w:val="selected"/>
+          <w:rFonts w:eastAsiaTheme="majorEastAsia"/>
+          <w:b/>
+          <w:bCs/>
+        </w:rPr>
+      </w:pPr>
+      <w:r>
+        <w:rPr>
+          <w:rStyle w:val="selected"/>
+          <w:rFonts w:eastAsiaTheme="majorEastAsia"/>
+          <w:b/>
+          <w:bCs/>
+        </w:rPr>
+        <w:t xml:space="preserve">The platform shall track </w:t>
+      </w:r>
+      <w:r>
+        <w:rPr>
+          <w:rStyle w:val="selected"/>
+          <w:rFonts w:eastAsiaTheme="majorEastAsia"/>
+        </w:rPr>
+        <w:t>view count</w:t>
+      </w:r>
+      <w:r>
+        <w:rPr>
+          <w:rStyle w:val="selected"/>
+          <w:rFonts w:eastAsiaTheme="majorEastAsia"/>
+          <w:b/>
+          <w:bCs/>
+        </w:rPr>
+        <w:t xml:space="preserve"> and </w:t>
+      </w:r>
+      <w:r>
+        <w:rPr>
+          <w:rStyle w:val="selected"/>
+          <w:rFonts w:eastAsiaTheme="majorEastAsia"/>
+        </w:rPr>
+        <w:t>conversion rate</w:t>
+      </w:r>
+      <w:r>
+        <w:rPr>
+          <w:rStyle w:val="selected"/>
+          <w:rFonts w:eastAsiaTheme="majorEastAsia"/>
+          <w:b/>
+          <w:bCs/>
+        </w:rPr>
+        <w:t xml:space="preserve"> for all media to measure its effectiveness.</w:t>
+      </w:r>
     </w:p>
     <w:p>
       <w:pPr>
         <w:pStyle w:val="NormalWeb"/>
         <w:jc w:val="both"/>
       </w:pPr>
+    </w:p>
+    <w:p>
+      <w:pPr>
+        <w:pStyle w:val="Heading2"/>
+      </w:pPr>
+      <w:r>
+        <w:tab/>
+      </w:r>
+      <w:bookmarkStart w:id="19" w:name="_Toc208954242"/>
+      <w:r>
+        <w:t>Comprehensive Data Analytics Dashboard</w:t>
+      </w:r>
+      <w:bookmarkEnd w:id="19"/>
+    </w:p>
+    <w:p>
+      <w:pPr>
+        <w:pStyle w:val="NormalWeb"/>
+        <w:rPr>
+          <w:rStyle w:val="selected"/>
+          <w:rFonts w:eastAsiaTheme="majorEastAsia"/>
+          <w:b/>
+          <w:bCs/>
+        </w:rPr>
+      </w:pPr>
+      <w:r>
+        <w:t>•</w:t>
+      </w:r>
+      <w:r>
+        <w:tab/>
+      </w:r>
+      <w:r>
+        <w:rPr>
+          <w:rStyle w:val="selected"/>
+          <w:rFonts w:eastAsiaTheme="majorEastAsia"/>
+          <w:b/>
+          <w:bCs/>
+        </w:rPr>
+        <w:t>The dashboard shall provide real-time analytics on sales, revenue, and item performance.</w:t>
+      </w:r>
+    </w:p>
+    <w:p>
+      <w:pPr>
+        <w:pStyle w:val="NormalWeb"/>
+        <w:rPr>
+          <w:rStyle w:val="selected"/>
+          <w:rFonts w:eastAsiaTheme="majorEastAsia"/>
+          <w:b/>
+          <w:bCs/>
+        </w:rPr>
+      </w:pPr>
+      <w:r>
+        <w:rPr>
+          <w:rStyle w:val="selected"/>
+          <w:rFonts w:eastAsiaTheme="majorEastAsia"/>
+          <w:b/>
+          <w:bCs/>
+        </w:rPr>
+        <w:t>•</w:t>
+      </w:r>
+      <w:r>
+        <w:rPr>
+          <w:rStyle w:val="selected"/>
+          <w:rFonts w:eastAsiaTheme="majorEastAsia"/>
+          <w:b/>
+          <w:bCs/>
+        </w:rPr>
+        <w:tab/>
+        <w:t>The system shall track and visualize staff performance metrics (e.g., average delivery time, customer ratings).</w:t>
+      </w:r>
+    </w:p>
+    <w:p>
+      <w:pPr>
+        <w:pStyle w:val="NormalWeb"/>
+        <w:rPr>
+          <w:rStyle w:val="selected"/>
+          <w:rFonts w:eastAsiaTheme="majorEastAsia"/>
+          <w:b/>
+          <w:bCs/>
+        </w:rPr>
+      </w:pPr>
+      <w:r>
+        <w:rPr>
+          <w:rStyle w:val="selected"/>
+          <w:rFonts w:eastAsiaTheme="majorEastAsia"/>
+          <w:b/>
+          <w:bCs/>
+        </w:rPr>
+        <w:t>•</w:t>
+      </w:r>
+      <w:r>
+        <w:rPr>
+          <w:rStyle w:val="selected"/>
+          <w:rFonts w:eastAsiaTheme="majorEastAsia"/>
+          <w:b/>
+          <w:bCs/>
+        </w:rPr>
+        <w:tab/>
+        <w:t>The platform shall provide customer insights based on order history and loyalty tier.</w:t>
+      </w:r>
+    </w:p>
+    <w:p>
+      <w:pPr>
+        <w:pStyle w:val="NormalWeb"/>
+        <w:rPr>
+          <w:rStyle w:val="selected"/>
+          <w:rFonts w:eastAsiaTheme="majorEastAsia"/>
+          <w:b/>
+          <w:bCs/>
+        </w:rPr>
+      </w:pPr>
+      <w:r>
+        <w:rPr>
+          <w:rStyle w:val="selected"/>
+          <w:rFonts w:eastAsiaTheme="majorEastAsia"/>
+          <w:b/>
+          <w:bCs/>
+        </w:rPr>
+        <w:t>•</w:t>
+      </w:r>
+      <w:r>
+        <w:rPr>
+          <w:rStyle w:val="selected"/>
+          <w:rFonts w:eastAsiaTheme="majorEastAsia"/>
+          <w:b/>
+          <w:bCs/>
+        </w:rPr>
+        <w:tab/>
+        <w:t>The dashboard shall provide inventory and supplier analytics to track order history and rejected goods.</w:t>
+      </w:r>
+    </w:p>
+    <w:p>
+      <w:pPr>
+        <w:pStyle w:val="NormalWeb"/>
+        <w:rPr>
+          <w:rStyle w:val="selected"/>
+        </w:rPr>
+      </w:pPr>
+    </w:p>
+    <w:p>
+      <w:pPr>
+        <w:pStyle w:val="Heading1"/>
+        <w:numPr>
+          <w:ilvl w:val="1"/>
+          <w:numId w:val="6"/>
+        </w:numPr>
+      </w:pPr>
+      <w:bookmarkStart w:id="20" w:name="_Toc208954243"/>
+      <w:r>
+        <w:rPr>
+          <w:rStyle w:val="selected"/>
+          <w:rFonts w:eastAsiaTheme="majorEastAsia"/>
+        </w:rPr>
+        <w:t>CONCLUSION</w:t>
+      </w:r>
+      <w:bookmarkEnd w:id="20"/>
+    </w:p>
+    <w:p>
+      <w:pPr>
+        <w:pStyle w:val="NormalWeb"/>
+        <w:jc w:val="both"/>
+      </w:pPr>
       <w:r>
         <w:rPr>
           <w:rStyle w:val="selected"/>
@@ -3377,6 +5734,7 @@
         </w:rPr>
         <w:t xml:space="preserve"> </w:t>
       </w:r>
+      <w:proofErr w:type="spellStart"/>
       <w:r>
         <w:rPr>
           <w:rStyle w:val="selected"/>
@@ -3385,6 +5743,7 @@
         </w:rPr>
         <w:t>DineSwift</w:t>
       </w:r>
+      <w:proofErr w:type="spellEnd"/>
       <w:r>
         <w:rPr>
           <w:rStyle w:val="selected"/>
@@ -3418,7 +5777,7 @@
 </file>
 
 <file path=word/endnotes.xml><?xml version="1.0" encoding="utf-8"?>
-<w:endnotes xmlns:wpc="http://schemas.microsoft.com/office/word/2010/wordprocessingCanvas" xmlns:mc="http://schemas.openxmlformats.org/markup-compatibility/2006" xmlns:o="urn:schemas-microsoft-com:office:office" xmlns:r="http://schemas.openxmlformats.org/officeDocument/2006/relationships" xmlns:m="http://schemas.openxmlformats.org/officeDocument/2006/math" xmlns:v="urn:schemas-microsoft-com:vml" xmlns:wp14="http://schemas.microsoft.com/office/word/2010/wordprocessingDrawing" xmlns:wp="http://schemas.openxmlformats.org/drawingml/2006/wordprocessingDrawing" xmlns:w10="urn:schemas-microsoft-com:office:word" xmlns:w="http://schemas.openxmlformats.org/wordprocessingml/2006/main" xmlns:w14="http://schemas.microsoft.com/office/word/2010/wordml" xmlns:w15="http://schemas.microsoft.com/office/word/2012/wordml" xmlns:wpg="http://schemas.microsoft.com/office/word/2010/wordprocessingGroup" xmlns:wpi="http://schemas.microsoft.com/office/word/2010/wordprocessingInk" xmlns:wne="http://schemas.microsoft.com/office/word/2006/wordml" xmlns:wps="http://schemas.microsoft.com/office/word/2010/wordprocessingShape" mc:Ignorable="w14 w15 wp14">
+<w:endnotes xmlns:wpc="http://schemas.microsoft.com/office/word/2010/wordprocessingCanvas" xmlns:cx="http://schemas.microsoft.com/office/drawing/2014/chartex" xmlns:cx1="http://schemas.microsoft.com/office/drawing/2015/9/8/chartex" xmlns:cx2="http://schemas.microsoft.com/office/drawing/2015/10/21/chartex" xmlns:cx3="http://schemas.microsoft.com/office/drawing/2016/5/9/chartex" xmlns:cx4="http://schemas.microsoft.com/office/drawing/2016/5/10/chartex" xmlns:cx5="http://schemas.microsoft.com/office/drawing/2016/5/11/chartex" xmlns:cx6="http://schemas.microsoft.com/office/drawing/2016/5/12/chartex" xmlns:cx7="http://schemas.microsoft.com/office/drawing/2016/5/13/chartex" xmlns:cx8="http://schemas.microsoft.com/office/drawing/2016/5/14/chartex" xmlns:mc="http://schemas.openxmlformats.org/markup-compatibility/2006" xmlns:aink="http://schemas.microsoft.com/office/drawing/2016/ink" xmlns:am3d="http://schemas.microsoft.com/office/drawing/2017/model3d" xmlns:o="urn:schemas-microsoft-com:office:office" xmlns:oel="http://schemas.microsoft.com/office/2019/extlst" xmlns:r="http://schemas.openxmlformats.org/officeDocument/2006/relationships" xmlns:m="http://schemas.openxmlformats.org/officeDocument/2006/math" xmlns:v="urn:schemas-microsoft-com:vml" xmlns:wp14="http://schemas.microsoft.com/office/word/2010/wordprocessingDrawing" xmlns:wp="http://schemas.openxmlformats.org/drawingml/2006/wordprocessingDrawing" xmlns:w10="urn:schemas-microsoft-com:office:word" xmlns:w="http://schemas.openxmlformats.org/wordprocessingml/2006/main" xmlns:w14="http://schemas.microsoft.com/office/word/2010/wordml" xmlns:w15="http://schemas.microsoft.com/office/word/2012/wordml" xmlns:w16cex="http://schemas.microsoft.com/office/word/2018/wordml/cex" xmlns:w16cid="http://schemas.microsoft.com/office/word/2016/wordml/cid" xmlns:w16="http://schemas.microsoft.com/office/word/2018/wordml" xmlns:w16du="http://schemas.microsoft.com/office/word/2023/wordml/word16du" xmlns:w16sdtdh="http://schemas.microsoft.com/office/word/2020/wordml/sdtdatahash" xmlns:w16sdtfl="http://schemas.microsoft.com/office/word/2024/wordml/sdtformatlock" xmlns:w16se="http://schemas.microsoft.com/office/word/2015/wordml/symex" xmlns:wpg="http://schemas.microsoft.com/office/word/2010/wordprocessingGroup" xmlns:wpi="http://schemas.microsoft.com/office/word/2010/wordprocessingInk" xmlns:wne="http://schemas.microsoft.com/office/word/2006/wordml" xmlns:wps="http://schemas.microsoft.com/office/word/2010/wordprocessingShape" mc:Ignorable="w14 w15 w16se w16cid w16 w16cex w16sdtdh w16sdtfl w16du wp14">
   <w:endnote w:type="separator" w:id="-1">
     <w:p>
       <w:pPr>
@@ -3443,7 +5802,7 @@
 </file>
 
 <file path=word/footer1.xml><?xml version="1.0" encoding="utf-8"?>
-<w:ftr xmlns:wpc="http://schemas.microsoft.com/office/word/2010/wordprocessingCanvas" xmlns:mc="http://schemas.openxmlformats.org/markup-compatibility/2006" xmlns:o="urn:schemas-microsoft-com:office:office" xmlns:r="http://schemas.openxmlformats.org/officeDocument/2006/relationships" xmlns:m="http://schemas.openxmlformats.org/officeDocument/2006/math" xmlns:v="urn:schemas-microsoft-com:vml" xmlns:wp14="http://schemas.microsoft.com/office/word/2010/wordprocessingDrawing" xmlns:wp="http://schemas.openxmlformats.org/drawingml/2006/wordprocessingDrawing" xmlns:w10="urn:schemas-microsoft-com:office:word" xmlns:w="http://schemas.openxmlformats.org/wordprocessingml/2006/main" xmlns:w14="http://schemas.microsoft.com/office/word/2010/wordml" xmlns:w15="http://schemas.microsoft.com/office/word/2012/wordml" xmlns:wpg="http://schemas.microsoft.com/office/word/2010/wordprocessingGroup" xmlns:wpi="http://schemas.microsoft.com/office/word/2010/wordprocessingInk" xmlns:wne="http://schemas.microsoft.com/office/word/2006/wordml" xmlns:wps="http://schemas.microsoft.com/office/word/2010/wordprocessingShape" mc:Ignorable="w14 w15 wp14">
+<w:ftr xmlns:wpc="http://schemas.microsoft.com/office/word/2010/wordprocessingCanvas" xmlns:cx="http://schemas.microsoft.com/office/drawing/2014/chartex" xmlns:cx1="http://schemas.microsoft.com/office/drawing/2015/9/8/chartex" xmlns:cx2="http://schemas.microsoft.com/office/drawing/2015/10/21/chartex" xmlns:cx3="http://schemas.microsoft.com/office/drawing/2016/5/9/chartex" xmlns:cx4="http://schemas.microsoft.com/office/drawing/2016/5/10/chartex" xmlns:cx5="http://schemas.microsoft.com/office/drawing/2016/5/11/chartex" xmlns:cx6="http://schemas.microsoft.com/office/drawing/2016/5/12/chartex" xmlns:cx7="http://schemas.microsoft.com/office/drawing/2016/5/13/chartex" xmlns:cx8="http://schemas.microsoft.com/office/drawing/2016/5/14/chartex" xmlns:mc="http://schemas.openxmlformats.org/markup-compatibility/2006" xmlns:aink="http://schemas.microsoft.com/office/drawing/2016/ink" xmlns:am3d="http://schemas.microsoft.com/office/drawing/2017/model3d" xmlns:o="urn:schemas-microsoft-com:office:office" xmlns:oel="http://schemas.microsoft.com/office/2019/extlst" xmlns:r="http://schemas.openxmlformats.org/officeDocument/2006/relationships" xmlns:m="http://schemas.openxmlformats.org/officeDocument/2006/math" xmlns:v="urn:schemas-microsoft-com:vml" xmlns:wp14="http://schemas.microsoft.com/office/word/2010/wordprocessingDrawing" xmlns:wp="http://schemas.openxmlformats.org/drawingml/2006/wordprocessingDrawing" xmlns:w10="urn:schemas-microsoft-com:office:word" xmlns:w="http://schemas.openxmlformats.org/wordprocessingml/2006/main" xmlns:w14="http://schemas.microsoft.com/office/word/2010/wordml" xmlns:w15="http://schemas.microsoft.com/office/word/2012/wordml" xmlns:w16cex="http://schemas.microsoft.com/office/word/2018/wordml/cex" xmlns:w16cid="http://schemas.microsoft.com/office/word/2016/wordml/cid" xmlns:w16="http://schemas.microsoft.com/office/word/2018/wordml" xmlns:w16du="http://schemas.microsoft.com/office/word/2023/wordml/word16du" xmlns:w16sdtdh="http://schemas.microsoft.com/office/word/2020/wordml/sdtdatahash" xmlns:w16sdtfl="http://schemas.microsoft.com/office/word/2024/wordml/sdtformatlock" xmlns:w16se="http://schemas.microsoft.com/office/word/2015/wordml/symex" xmlns:wpg="http://schemas.microsoft.com/office/word/2010/wordprocessingGroup" xmlns:wpi="http://schemas.microsoft.com/office/word/2010/wordprocessingInk" xmlns:wne="http://schemas.microsoft.com/office/word/2006/wordml" xmlns:wps="http://schemas.microsoft.com/office/word/2010/wordprocessingShape" mc:Ignorable="w14 w15 w16se w16cid w16 w16cex w16sdtdh w16sdtfl w16du wp14">
   <w:p>
     <w:pPr>
       <w:pStyle w:val="Footer"/>
@@ -3473,7 +5832,7 @@
 </file>
 
 <file path=word/footnotes.xml><?xml version="1.0" encoding="utf-8"?>
-<w:footnotes xmlns:wpc="http://schemas.microsoft.com/office/word/2010/wordprocessingCanvas" xmlns:mc="http://schemas.openxmlformats.org/markup-compatibility/2006" xmlns:o="urn:schemas-microsoft-com:office:office" xmlns:r="http://schemas.openxmlformats.org/officeDocument/2006/relationships" xmlns:m="http://schemas.openxmlformats.org/officeDocument/2006/math" xmlns:v="urn:schemas-microsoft-com:vml" xmlns:wp14="http://schemas.microsoft.com/office/word/2010/wordprocessingDrawing" xmlns:wp="http://schemas.openxmlformats.org/drawingml/2006/wordprocessingDrawing" xmlns:w10="urn:schemas-microsoft-com:office:word" xmlns:w="http://schemas.openxmlformats.org/wordprocessingml/2006/main" xmlns:w14="http://schemas.microsoft.com/office/word/2010/wordml" xmlns:w15="http://schemas.microsoft.com/office/word/2012/wordml" xmlns:wpg="http://schemas.microsoft.com/office/word/2010/wordprocessingGroup" xmlns:wpi="http://schemas.microsoft.com/office/word/2010/wordprocessingInk" xmlns:wne="http://schemas.microsoft.com/office/word/2006/wordml" xmlns:wps="http://schemas.microsoft.com/office/word/2010/wordprocessingShape" mc:Ignorable="w14 w15 wp14">
+<w:footnotes xmlns:wpc="http://schemas.microsoft.com/office/word/2010/wordprocessingCanvas" xmlns:cx="http://schemas.microsoft.com/office/drawing/2014/chartex" xmlns:cx1="http://schemas.microsoft.com/office/drawing/2015/9/8/chartex" xmlns:cx2="http://schemas.microsoft.com/office/drawing/2015/10/21/chartex" xmlns:cx3="http://schemas.microsoft.com/office/drawing/2016/5/9/chartex" xmlns:cx4="http://schemas.microsoft.com/office/drawing/2016/5/10/chartex" xmlns:cx5="http://schemas.microsoft.com/office/drawing/2016/5/11/chartex" xmlns:cx6="http://schemas.microsoft.com/office/drawing/2016/5/12/chartex" xmlns:cx7="http://schemas.microsoft.com/office/drawing/2016/5/13/chartex" xmlns:cx8="http://schemas.microsoft.com/office/drawing/2016/5/14/chartex" xmlns:mc="http://schemas.openxmlformats.org/markup-compatibility/2006" xmlns:aink="http://schemas.microsoft.com/office/drawing/2016/ink" xmlns:am3d="http://schemas.microsoft.com/office/drawing/2017/model3d" xmlns:o="urn:schemas-microsoft-com:office:office" xmlns:oel="http://schemas.microsoft.com/office/2019/extlst" xmlns:r="http://schemas.openxmlformats.org/officeDocument/2006/relationships" xmlns:m="http://schemas.openxmlformats.org/officeDocument/2006/math" xmlns:v="urn:schemas-microsoft-com:vml" xmlns:wp14="http://schemas.microsoft.com/office/word/2010/wordprocessingDrawing" xmlns:wp="http://schemas.openxmlformats.org/drawingml/2006/wordprocessingDrawing" xmlns:w10="urn:schemas-microsoft-com:office:word" xmlns:w="http://schemas.openxmlformats.org/wordprocessingml/2006/main" xmlns:w14="http://schemas.microsoft.com/office/word/2010/wordml" xmlns:w15="http://schemas.microsoft.com/office/word/2012/wordml" xmlns:w16cex="http://schemas.microsoft.com/office/word/2018/wordml/cex" xmlns:w16cid="http://schemas.microsoft.com/office/word/2016/wordml/cid" xmlns:w16="http://schemas.microsoft.com/office/word/2018/wordml" xmlns:w16du="http://schemas.microsoft.com/office/word/2023/wordml/word16du" xmlns:w16sdtdh="http://schemas.microsoft.com/office/word/2020/wordml/sdtdatahash" xmlns:w16sdtfl="http://schemas.microsoft.com/office/word/2024/wordml/sdtformatlock" xmlns:w16se="http://schemas.microsoft.com/office/word/2015/wordml/symex" xmlns:wpg="http://schemas.microsoft.com/office/word/2010/wordprocessingGroup" xmlns:wpi="http://schemas.microsoft.com/office/word/2010/wordprocessingInk" xmlns:wne="http://schemas.microsoft.com/office/word/2006/wordml" xmlns:wps="http://schemas.microsoft.com/office/word/2010/wordprocessingShape" mc:Ignorable="w14 w15 w16se w16cid w16 w16cex w16sdtdh w16sdtfl w16du wp14">
   <w:footnote w:type="separator" w:id="-1">
     <w:p>
       <w:pPr>
@@ -3498,7 +5857,7 @@
 </file>
 
 <file path=word/header1.xml><?xml version="1.0" encoding="utf-8"?>
-<w:hdr xmlns:wpc="http://schemas.microsoft.com/office/word/2010/wordprocessingCanvas" xmlns:mc="http://schemas.openxmlformats.org/markup-compatibility/2006" xmlns:o="urn:schemas-microsoft-com:office:office" xmlns:r="http://schemas.openxmlformats.org/officeDocument/2006/relationships" xmlns:m="http://schemas.openxmlformats.org/officeDocument/2006/math" xmlns:v="urn:schemas-microsoft-com:vml" xmlns:wp14="http://schemas.microsoft.com/office/word/2010/wordprocessingDrawing" xmlns:wp="http://schemas.openxmlformats.org/drawingml/2006/wordprocessingDrawing" xmlns:w10="urn:schemas-microsoft-com:office:word" xmlns:w="http://schemas.openxmlformats.org/wordprocessingml/2006/main" xmlns:w14="http://schemas.microsoft.com/office/word/2010/wordml" xmlns:w15="http://schemas.microsoft.com/office/word/2012/wordml" xmlns:wpg="http://schemas.microsoft.com/office/word/2010/wordprocessingGroup" xmlns:wpi="http://schemas.microsoft.com/office/word/2010/wordprocessingInk" xmlns:wne="http://schemas.microsoft.com/office/word/2006/wordml" xmlns:wps="http://schemas.microsoft.com/office/word/2010/wordprocessingShape" mc:Ignorable="w14 w15 wp14">
+<w:hdr xmlns:wpc="http://schemas.microsoft.com/office/word/2010/wordprocessingCanvas" xmlns:cx="http://schemas.microsoft.com/office/drawing/2014/chartex" xmlns:cx1="http://schemas.microsoft.com/office/drawing/2015/9/8/chartex" xmlns:cx2="http://schemas.microsoft.com/office/drawing/2015/10/21/chartex" xmlns:cx3="http://schemas.microsoft.com/office/drawing/2016/5/9/chartex" xmlns:cx4="http://schemas.microsoft.com/office/drawing/2016/5/10/chartex" xmlns:cx5="http://schemas.microsoft.com/office/drawing/2016/5/11/chartex" xmlns:cx6="http://schemas.microsoft.com/office/drawing/2016/5/12/chartex" xmlns:cx7="http://schemas.microsoft.com/office/drawing/2016/5/13/chartex" xmlns:cx8="http://schemas.microsoft.com/office/drawing/2016/5/14/chartex" xmlns:mc="http://schemas.openxmlformats.org/markup-compatibility/2006" xmlns:aink="http://schemas.microsoft.com/office/drawing/2016/ink" xmlns:am3d="http://schemas.microsoft.com/office/drawing/2017/model3d" xmlns:o="urn:schemas-microsoft-com:office:office" xmlns:oel="http://schemas.microsoft.com/office/2019/extlst" xmlns:r="http://schemas.openxmlformats.org/officeDocument/2006/relationships" xmlns:m="http://schemas.openxmlformats.org/officeDocument/2006/math" xmlns:v="urn:schemas-microsoft-com:vml" xmlns:wp14="http://schemas.microsoft.com/office/word/2010/wordprocessingDrawing" xmlns:wp="http://schemas.openxmlformats.org/drawingml/2006/wordprocessingDrawing" xmlns:w10="urn:schemas-microsoft-com:office:word" xmlns:w="http://schemas.openxmlformats.org/wordprocessingml/2006/main" xmlns:w14="http://schemas.microsoft.com/office/word/2010/wordml" xmlns:w15="http://schemas.microsoft.com/office/word/2012/wordml" xmlns:w16cex="http://schemas.microsoft.com/office/word/2018/wordml/cex" xmlns:w16cid="http://schemas.microsoft.com/office/word/2016/wordml/cid" xmlns:w16="http://schemas.microsoft.com/office/word/2018/wordml" xmlns:w16du="http://schemas.microsoft.com/office/word/2023/wordml/word16du" xmlns:w16sdtdh="http://schemas.microsoft.com/office/word/2020/wordml/sdtdatahash" xmlns:w16sdtfl="http://schemas.microsoft.com/office/word/2024/wordml/sdtformatlock" xmlns:w16se="http://schemas.microsoft.com/office/word/2015/wordml/symex" xmlns:wpg="http://schemas.microsoft.com/office/word/2010/wordprocessingGroup" xmlns:wpi="http://schemas.microsoft.com/office/word/2010/wordprocessingInk" xmlns:wne="http://schemas.microsoft.com/office/word/2006/wordml" xmlns:wps="http://schemas.microsoft.com/office/word/2010/wordprocessingShape" mc:Ignorable="w14 w15 w16se w16cid w16 w16cex w16sdtdh w16sdtfl w16du wp14">
   <w:sdt>
     <w:sdtPr>
       <w:id w:val="-229388622"/>
@@ -3576,7 +5935,7 @@
 </file>
 
 <file path=word/numbering.xml><?xml version="1.0" encoding="utf-8"?>
-<w:numbering xmlns:wpc="http://schemas.microsoft.com/office/word/2010/wordprocessingCanvas" xmlns:mc="http://schemas.openxmlformats.org/markup-compatibility/2006" xmlns:o="urn:schemas-microsoft-com:office:office" xmlns:r="http://schemas.openxmlformats.org/officeDocument/2006/relationships" xmlns:m="http://schemas.openxmlformats.org/officeDocument/2006/math" xmlns:v="urn:schemas-microsoft-com:vml" xmlns:wp14="http://schemas.microsoft.com/office/word/2010/wordprocessingDrawing" xmlns:wp="http://schemas.openxmlformats.org/drawingml/2006/wordprocessingDrawing" xmlns:w10="urn:schemas-microsoft-com:office:word" xmlns:w="http://schemas.openxmlformats.org/wordprocessingml/2006/main" xmlns:w14="http://schemas.microsoft.com/office/word/2010/wordml" xmlns:w15="http://schemas.microsoft.com/office/word/2012/wordml" xmlns:wpg="http://schemas.microsoft.com/office/word/2010/wordprocessingGroup" xmlns:wpi="http://schemas.microsoft.com/office/word/2010/wordprocessingInk" xmlns:wne="http://schemas.microsoft.com/office/word/2006/wordml" xmlns:wps="http://schemas.microsoft.com/office/word/2010/wordprocessingShape" mc:Ignorable="w14 w15 wp14">
+<w:numbering xmlns:wpc="http://schemas.microsoft.com/office/word/2010/wordprocessingCanvas" xmlns:cx="http://schemas.microsoft.com/office/drawing/2014/chartex" xmlns:cx1="http://schemas.microsoft.com/office/drawing/2015/9/8/chartex" xmlns:cx2="http://schemas.microsoft.com/office/drawing/2015/10/21/chartex" xmlns:cx3="http://schemas.microsoft.com/office/drawing/2016/5/9/chartex" xmlns:cx4="http://schemas.microsoft.com/office/drawing/2016/5/10/chartex" xmlns:cx5="http://schemas.microsoft.com/office/drawing/2016/5/11/chartex" xmlns:cx6="http://schemas.microsoft.com/office/drawing/2016/5/12/chartex" xmlns:cx7="http://schemas.microsoft.com/office/drawing/2016/5/13/chartex" xmlns:cx8="http://schemas.microsoft.com/office/drawing/2016/5/14/chartex" xmlns:mc="http://schemas.openxmlformats.org/markup-compatibility/2006" xmlns:aink="http://schemas.microsoft.com/office/drawing/2016/ink" xmlns:am3d="http://schemas.microsoft.com/office/drawing/2017/model3d" xmlns:o="urn:schemas-microsoft-com:office:office" xmlns:oel="http://schemas.microsoft.com/office/2019/extlst" xmlns:r="http://schemas.openxmlformats.org/officeDocument/2006/relationships" xmlns:m="http://schemas.openxmlformats.org/officeDocument/2006/math" xmlns:v="urn:schemas-microsoft-com:vml" xmlns:wp14="http://schemas.microsoft.com/office/word/2010/wordprocessingDrawing" xmlns:wp="http://schemas.openxmlformats.org/drawingml/2006/wordprocessingDrawing" xmlns:w10="urn:schemas-microsoft-com:office:word" xmlns:w="http://schemas.openxmlformats.org/wordprocessingml/2006/main" xmlns:w14="http://schemas.microsoft.com/office/word/2010/wordml" xmlns:w15="http://schemas.microsoft.com/office/word/2012/wordml" xmlns:w16cex="http://schemas.microsoft.com/office/word/2018/wordml/cex" xmlns:w16cid="http://schemas.microsoft.com/office/word/2016/wordml/cid" xmlns:w16="http://schemas.microsoft.com/office/word/2018/wordml" xmlns:w16du="http://schemas.microsoft.com/office/word/2023/wordml/word16du" xmlns:w16sdtdh="http://schemas.microsoft.com/office/word/2020/wordml/sdtdatahash" xmlns:w16sdtfl="http://schemas.microsoft.com/office/word/2024/wordml/sdtformatlock" xmlns:w16se="http://schemas.microsoft.com/office/word/2015/wordml/symex" xmlns:wpg="http://schemas.microsoft.com/office/word/2010/wordprocessingGroup" xmlns:wpi="http://schemas.microsoft.com/office/word/2010/wordprocessingInk" xmlns:wne="http://schemas.microsoft.com/office/word/2006/wordml" xmlns:wps="http://schemas.microsoft.com/office/word/2010/wordprocessingShape" mc:Ignorable="w14 w15 w16se w16cid w16 w16cex w16sdtdh w16sdtfl w16du wp14">
   <w:abstractNum w:abstractNumId="0" w15:restartNumberingAfterBreak="0">
     <w:nsid w:val="005B6253"/>
     <w:multiLevelType w:val="multilevel"/>
@@ -4557,6 +6916,276 @@
     </w:lvl>
   </w:abstractNum>
   <w:abstractNum w:abstractNumId="7" w15:restartNumberingAfterBreak="0">
+    <w:nsid w:val="6A71510E"/>
+    <w:multiLevelType w:val="multilevel"/>
+    <w:tmpl w:val="788AA15E"/>
+    <w:lvl w:ilvl="0">
+      <w:start w:val="1"/>
+      <w:numFmt w:val="decimal"/>
+      <w:lvlText w:val="%1."/>
+      <w:lvlJc w:val="left"/>
+      <w:pPr>
+        <w:ind w:left="720" w:hanging="360"/>
+      </w:pPr>
+      <w:rPr>
+        <w:rFonts w:hint="default"/>
+      </w:rPr>
+    </w:lvl>
+    <w:lvl w:ilvl="1">
+      <w:start w:val="1"/>
+      <w:numFmt w:val="decimal"/>
+      <w:isLgl/>
+      <w:lvlText w:val="%1.%2."/>
+      <w:lvlJc w:val="left"/>
+      <w:pPr>
+        <w:ind w:left="1080" w:hanging="720"/>
+      </w:pPr>
+      <w:rPr>
+        <w:rFonts w:hint="default"/>
+      </w:rPr>
+    </w:lvl>
+    <w:lvl w:ilvl="2">
+      <w:start w:val="1"/>
+      <w:numFmt w:val="decimal"/>
+      <w:isLgl/>
+      <w:lvlText w:val="%1.%2.%3."/>
+      <w:lvlJc w:val="left"/>
+      <w:pPr>
+        <w:ind w:left="1080" w:hanging="720"/>
+      </w:pPr>
+      <w:rPr>
+        <w:rFonts w:hint="default"/>
+      </w:rPr>
+    </w:lvl>
+    <w:lvl w:ilvl="3">
+      <w:start w:val="1"/>
+      <w:numFmt w:val="decimal"/>
+      <w:isLgl/>
+      <w:lvlText w:val="%1.%2.%3.%4."/>
+      <w:lvlJc w:val="left"/>
+      <w:pPr>
+        <w:ind w:left="1440" w:hanging="1080"/>
+      </w:pPr>
+      <w:rPr>
+        <w:rFonts w:hint="default"/>
+      </w:rPr>
+    </w:lvl>
+    <w:lvl w:ilvl="4">
+      <w:start w:val="1"/>
+      <w:numFmt w:val="decimal"/>
+      <w:isLgl/>
+      <w:lvlText w:val="%1.%2.%3.%4.%5."/>
+      <w:lvlJc w:val="left"/>
+      <w:pPr>
+        <w:ind w:left="1440" w:hanging="1080"/>
+      </w:pPr>
+      <w:rPr>
+        <w:rFonts w:hint="default"/>
+      </w:rPr>
+    </w:lvl>
+    <w:lvl w:ilvl="5">
+      <w:start w:val="1"/>
+      <w:numFmt w:val="decimal"/>
+      <w:isLgl/>
+      <w:lvlText w:val="%1.%2.%3.%4.%5.%6."/>
+      <w:lvlJc w:val="left"/>
+      <w:pPr>
+        <w:ind w:left="1800" w:hanging="1440"/>
+      </w:pPr>
+      <w:rPr>
+        <w:rFonts w:hint="default"/>
+      </w:rPr>
+    </w:lvl>
+    <w:lvl w:ilvl="6">
+      <w:start w:val="1"/>
+      <w:numFmt w:val="decimal"/>
+      <w:isLgl/>
+      <w:lvlText w:val="%1.%2.%3.%4.%5.%6.%7."/>
+      <w:lvlJc w:val="left"/>
+      <w:pPr>
+        <w:ind w:left="2160" w:hanging="1800"/>
+      </w:pPr>
+      <w:rPr>
+        <w:rFonts w:hint="default"/>
+      </w:rPr>
+    </w:lvl>
+    <w:lvl w:ilvl="7">
+      <w:start w:val="1"/>
+      <w:numFmt w:val="decimal"/>
+      <w:isLgl/>
+      <w:lvlText w:val="%1.%2.%3.%4.%5.%6.%7.%8."/>
+      <w:lvlJc w:val="left"/>
+      <w:pPr>
+        <w:ind w:left="2160" w:hanging="1800"/>
+      </w:pPr>
+      <w:rPr>
+        <w:rFonts w:hint="default"/>
+      </w:rPr>
+    </w:lvl>
+    <w:lvl w:ilvl="8">
+      <w:start w:val="1"/>
+      <w:numFmt w:val="decimal"/>
+      <w:isLgl/>
+      <w:lvlText w:val="%1.%2.%3.%4.%5.%6.%7.%8.%9."/>
+      <w:lvlJc w:val="left"/>
+      <w:pPr>
+        <w:ind w:left="2520" w:hanging="2160"/>
+      </w:pPr>
+      <w:rPr>
+        <w:rFonts w:hint="default"/>
+      </w:rPr>
+    </w:lvl>
+  </w:abstractNum>
+  <w:abstractNum w:abstractNumId="8" w15:restartNumberingAfterBreak="0">
+    <w:nsid w:val="7D6D1F2A"/>
+    <w:multiLevelType w:val="multilevel"/>
+    <w:tmpl w:val="121AD156"/>
+    <w:lvl w:ilvl="0">
+      <w:start w:val="1"/>
+      <w:numFmt w:val="bullet"/>
+      <w:lvlText w:val=""/>
+      <w:lvlJc w:val="left"/>
+      <w:pPr>
+        <w:tabs>
+          <w:tab w:val="num" w:pos="720"/>
+        </w:tabs>
+        <w:ind w:left="720" w:hanging="360"/>
+      </w:pPr>
+      <w:rPr>
+        <w:rFonts w:ascii="Symbol" w:hAnsi="Symbol" w:hint="default"/>
+        <w:sz w:val="20"/>
+      </w:rPr>
+    </w:lvl>
+    <w:lvl w:ilvl="1" w:tentative="1">
+      <w:start w:val="1"/>
+      <w:numFmt w:val="bullet"/>
+      <w:lvlText w:val="o"/>
+      <w:lvlJc w:val="left"/>
+      <w:pPr>
+        <w:tabs>
+          <w:tab w:val="num" w:pos="1440"/>
+        </w:tabs>
+        <w:ind w:left="1440" w:hanging="360"/>
+      </w:pPr>
+      <w:rPr>
+        <w:rFonts w:ascii="Courier New" w:hAnsi="Courier New" w:hint="default"/>
+        <w:sz w:val="20"/>
+      </w:rPr>
+    </w:lvl>
+    <w:lvl w:ilvl="2" w:tentative="1">
+      <w:start w:val="1"/>
+      <w:numFmt w:val="bullet"/>
+      <w:lvlText w:val=""/>
+      <w:lvlJc w:val="left"/>
+      <w:pPr>
+        <w:tabs>
+          <w:tab w:val="num" w:pos="2160"/>
+        </w:tabs>
+        <w:ind w:left="2160" w:hanging="360"/>
+      </w:pPr>
+      <w:rPr>
+        <w:rFonts w:ascii="Wingdings" w:hAnsi="Wingdings" w:hint="default"/>
+        <w:sz w:val="20"/>
+      </w:rPr>
+    </w:lvl>
+    <w:lvl w:ilvl="3" w:tentative="1">
+      <w:start w:val="1"/>
+      <w:numFmt w:val="bullet"/>
+      <w:lvlText w:val=""/>
+      <w:lvlJc w:val="left"/>
+      <w:pPr>
+        <w:tabs>
+          <w:tab w:val="num" w:pos="2880"/>
+        </w:tabs>
+        <w:ind w:left="2880" w:hanging="360"/>
+      </w:pPr>
+      <w:rPr>
+        <w:rFonts w:ascii="Wingdings" w:hAnsi="Wingdings" w:hint="default"/>
+        <w:sz w:val="20"/>
+      </w:rPr>
+    </w:lvl>
+    <w:lvl w:ilvl="4" w:tentative="1">
+      <w:start w:val="1"/>
+      <w:numFmt w:val="bullet"/>
+      <w:lvlText w:val=""/>
+      <w:lvlJc w:val="left"/>
+      <w:pPr>
+        <w:tabs>
+          <w:tab w:val="num" w:pos="3600"/>
+        </w:tabs>
+        <w:ind w:left="3600" w:hanging="360"/>
+      </w:pPr>
+      <w:rPr>
+        <w:rFonts w:ascii="Wingdings" w:hAnsi="Wingdings" w:hint="default"/>
+        <w:sz w:val="20"/>
+      </w:rPr>
+    </w:lvl>
+    <w:lvl w:ilvl="5" w:tentative="1">
+      <w:start w:val="1"/>
+      <w:numFmt w:val="bullet"/>
+      <w:lvlText w:val=""/>
+      <w:lvlJc w:val="left"/>
+      <w:pPr>
+        <w:tabs>
+          <w:tab w:val="num" w:pos="4320"/>
+        </w:tabs>
+        <w:ind w:left="4320" w:hanging="360"/>
+      </w:pPr>
+      <w:rPr>
+        <w:rFonts w:ascii="Wingdings" w:hAnsi="Wingdings" w:hint="default"/>
+        <w:sz w:val="20"/>
+      </w:rPr>
+    </w:lvl>
+    <w:lvl w:ilvl="6" w:tentative="1">
+      <w:start w:val="1"/>
+      <w:numFmt w:val="bullet"/>
+      <w:lvlText w:val=""/>
+      <w:lvlJc w:val="left"/>
+      <w:pPr>
+        <w:tabs>
+          <w:tab w:val="num" w:pos="5040"/>
+        </w:tabs>
+        <w:ind w:left="5040" w:hanging="360"/>
+      </w:pPr>
+      <w:rPr>
+        <w:rFonts w:ascii="Wingdings" w:hAnsi="Wingdings" w:hint="default"/>
+        <w:sz w:val="20"/>
+      </w:rPr>
+    </w:lvl>
+    <w:lvl w:ilvl="7" w:tentative="1">
+      <w:start w:val="1"/>
+      <w:numFmt w:val="bullet"/>
+      <w:lvlText w:val=""/>
+      <w:lvlJc w:val="left"/>
+      <w:pPr>
+        <w:tabs>
+          <w:tab w:val="num" w:pos="5760"/>
+        </w:tabs>
+        <w:ind w:left="5760" w:hanging="360"/>
+      </w:pPr>
+      <w:rPr>
+        <w:rFonts w:ascii="Wingdings" w:hAnsi="Wingdings" w:hint="default"/>
+        <w:sz w:val="20"/>
+      </w:rPr>
+    </w:lvl>
+    <w:lvl w:ilvl="8" w:tentative="1">
+      <w:start w:val="1"/>
+      <w:numFmt w:val="bullet"/>
+      <w:lvlText w:val=""/>
+      <w:lvlJc w:val="left"/>
+      <w:pPr>
+        <w:tabs>
+          <w:tab w:val="num" w:pos="6480"/>
+        </w:tabs>
+        <w:ind w:left="6480" w:hanging="360"/>
+      </w:pPr>
+      <w:rPr>
+        <w:rFonts w:ascii="Wingdings" w:hAnsi="Wingdings" w:hint="default"/>
+        <w:sz w:val="20"/>
+      </w:rPr>
+    </w:lvl>
+  </w:abstractNum>
+  <w:abstractNum w:abstractNumId="9" w15:restartNumberingAfterBreak="0">
     <w:nsid w:val="7F897EAF"/>
     <w:multiLevelType w:val="multilevel"/>
     <w:tmpl w:val="BC6CEB86"/>
@@ -4705,35 +7334,41 @@
       </w:rPr>
     </w:lvl>
   </w:abstractNum>
-  <w:num w:numId="1">
+  <w:num w:numId="1" w16cid:durableId="2123760764">
     <w:abstractNumId w:val="6"/>
   </w:num>
-  <w:num w:numId="2">
+  <w:num w:numId="2" w16cid:durableId="243030633">
     <w:abstractNumId w:val="2"/>
   </w:num>
-  <w:num w:numId="3">
-    <w:abstractNumId w:val="7"/>
+  <w:num w:numId="3" w16cid:durableId="1967271443">
+    <w:abstractNumId w:val="9"/>
   </w:num>
-  <w:num w:numId="4">
+  <w:num w:numId="4" w16cid:durableId="571240182">
     <w:abstractNumId w:val="0"/>
   </w:num>
-  <w:num w:numId="5">
+  <w:num w:numId="5" w16cid:durableId="1580795120">
     <w:abstractNumId w:val="5"/>
   </w:num>
-  <w:num w:numId="6">
+  <w:num w:numId="6" w16cid:durableId="619336696">
     <w:abstractNumId w:val="4"/>
   </w:num>
-  <w:num w:numId="7">
+  <w:num w:numId="7" w16cid:durableId="1097167933">
     <w:abstractNumId w:val="1"/>
   </w:num>
-  <w:num w:numId="8">
+  <w:num w:numId="8" w16cid:durableId="1009142573">
     <w:abstractNumId w:val="3"/>
+  </w:num>
+  <w:num w:numId="9" w16cid:durableId="1614746604">
+    <w:abstractNumId w:val="8"/>
+  </w:num>
+  <w:num w:numId="10" w16cid:durableId="633415591">
+    <w:abstractNumId w:val="7"/>
   </w:num>
 </w:numbering>
 </file>
 
 <file path=word/styles.xml><?xml version="1.0" encoding="utf-8"?>
-<w:styles xmlns:mc="http://schemas.openxmlformats.org/markup-compatibility/2006" xmlns:r="http://schemas.openxmlformats.org/officeDocument/2006/relationships" xmlns:w="http://schemas.openxmlformats.org/wordprocessingml/2006/main" xmlns:w14="http://schemas.microsoft.com/office/word/2010/wordml" xmlns:w15="http://schemas.microsoft.com/office/word/2012/wordml" mc:Ignorable="w14 w15">
+<w:styles xmlns:mc="http://schemas.openxmlformats.org/markup-compatibility/2006" xmlns:r="http://schemas.openxmlformats.org/officeDocument/2006/relationships" xmlns:w="http://schemas.openxmlformats.org/wordprocessingml/2006/main" xmlns:w14="http://schemas.microsoft.com/office/word/2010/wordml" xmlns:w15="http://schemas.microsoft.com/office/word/2012/wordml" xmlns:w16cex="http://schemas.microsoft.com/office/word/2018/wordml/cex" xmlns:w16cid="http://schemas.microsoft.com/office/word/2016/wordml/cid" xmlns:w16="http://schemas.microsoft.com/office/word/2018/wordml" xmlns:w16du="http://schemas.microsoft.com/office/word/2023/wordml/word16du" xmlns:w16sdtdh="http://schemas.microsoft.com/office/word/2020/wordml/sdtdatahash" xmlns:w16sdtfl="http://schemas.microsoft.com/office/word/2024/wordml/sdtformatlock" xmlns:w16se="http://schemas.microsoft.com/office/word/2015/wordml/symex" mc:Ignorable="w14 w15 w16se w16cid w16 w16cex w16sdtdh w16sdtfl w16du">
   <w:docDefaults>
     <w:rPrDefault>
       <w:rPr>
@@ -4749,7 +7384,7 @@
       </w:pPr>
     </w:pPrDefault>
   </w:docDefaults>
-  <w:latentStyles w:defLockedState="0" w:defUIPriority="99" w:defSemiHidden="0" w:defUnhideWhenUsed="0" w:defQFormat="0" w:count="371">
+  <w:latentStyles w:defLockedState="0" w:defUIPriority="99" w:defSemiHidden="0" w:defUnhideWhenUsed="0" w:defQFormat="0" w:count="376">
     <w:lsdException w:name="Normal" w:uiPriority="0" w:qFormat="1"/>
     <w:lsdException w:name="heading 1" w:uiPriority="9" w:qFormat="1"/>
     <w:lsdException w:name="heading 2" w:semiHidden="1" w:uiPriority="9" w:unhideWhenUsed="1" w:qFormat="1"/>
@@ -5121,6 +7756,11 @@
     <w:lsdException w:name="List Table 5 Dark Accent 6" w:uiPriority="50"/>
     <w:lsdException w:name="List Table 6 Colorful Accent 6" w:uiPriority="51"/>
     <w:lsdException w:name="List Table 7 Colorful Accent 6" w:uiPriority="52"/>
+    <w:lsdException w:name="Mention" w:semiHidden="1" w:unhideWhenUsed="1"/>
+    <w:lsdException w:name="Smart Hyperlink" w:semiHidden="1" w:unhideWhenUsed="1"/>
+    <w:lsdException w:name="Hashtag" w:semiHidden="1" w:unhideWhenUsed="1"/>
+    <w:lsdException w:name="Unresolved Mention" w:semiHidden="1" w:unhideWhenUsed="1"/>
+    <w:lsdException w:name="Smart Link" w:semiHidden="1" w:unhideWhenUsed="1"/>
   </w:latentStyles>
   <w:style w:type="paragraph" w:default="1" w:styleId="Normal">
     <w:name w:val="Normal"/>
@@ -5158,11 +7798,13 @@
     <w:uiPriority w:val="9"/>
     <w:unhideWhenUsed/>
     <w:qFormat/>
-    <w:rsid w:val="00D0669F"/>
+    <w:rsid w:val="00EE085C"/>
     <w:pPr>
       <w:keepNext/>
       <w:keepLines/>
-      <w:spacing w:before="40" w:after="0"/>
+      <w:spacing w:before="40" w:after="0" w:line="240" w:lineRule="auto"/>
+      <w:ind w:left="360"/>
+      <w:jc w:val="both"/>
       <w:outlineLvl w:val="1"/>
     </w:pPr>
     <w:rPr>
@@ -5261,7 +7903,7 @@
     <w:basedOn w:val="DefaultParagraphFont"/>
     <w:link w:val="Heading2"/>
     <w:uiPriority w:val="9"/>
-    <w:rsid w:val="00D0669F"/>
+    <w:rsid w:val="00EE085C"/>
     <w:rPr>
       <w:rFonts w:ascii="Times New Roman" w:eastAsiaTheme="majorEastAsia" w:hAnsi="Times New Roman" w:cstheme="majorBidi"/>
       <w:color w:val="000000" w:themeColor="text1"/>
@@ -5453,6 +8095,19 @@
     <w:link w:val="Footer"/>
     <w:uiPriority w:val="99"/>
     <w:rsid w:val="00BF33EA"/>
+  </w:style>
+  <w:style w:type="paragraph" w:styleId="TOC2">
+    <w:name w:val="toc 2"/>
+    <w:basedOn w:val="Normal"/>
+    <w:next w:val="Normal"/>
+    <w:autoRedefine/>
+    <w:uiPriority w:val="39"/>
+    <w:unhideWhenUsed/>
+    <w:rsid w:val="0063403E"/>
+    <w:pPr>
+      <w:spacing w:after="100"/>
+      <w:ind w:left="220"/>
+    </w:pPr>
   </w:style>
 </w:styles>
 </file>

</xml_diff>

<commit_message>
changes in the proposal to include the design architecture
</commit_message>
<xml_diff>
--- a/documents/proposal.docx
+++ b/documents/proposal.docx
@@ -114,12 +114,12 @@
       </w:pPr>
     </w:p>
     <w:p/>
+    <w:bookmarkStart w:id="0" w:name="_Toc207956987"/>
+    <w:bookmarkStart w:id="1" w:name="_Toc208954229"/>
     <w:p>
       <w:pPr>
         <w:pStyle w:val="Heading1"/>
       </w:pPr>
-      <w:bookmarkStart w:id="0" w:name="_Toc207956987"/>
-      <w:bookmarkStart w:id="1" w:name="_Toc208954229"/>
       <w:r>
         <w:rPr>
           <w:rFonts w:cs="Times New Roman"/>
@@ -283,7 +283,7 @@
                                     <pic:cNvPicPr/>
                                   </pic:nvPicPr>
                                   <pic:blipFill rotWithShape="1">
-                                    <a:blip r:embed="rId8" cstate="print">
+                                    <a:blip r:embed="rId9" cstate="print">
                                       <a:extLst>
                                         <a:ext uri="{28A0092B-C50C-407E-A947-70E740481C1C}">
                                           <a14:useLocalDpi xmlns:a14="http://schemas.microsoft.com/office/drawing/2010/main" val="0"/>
@@ -407,7 +407,7 @@
                                           </pic:cNvPicPr>
                                         </pic:nvPicPr>
                                         <pic:blipFill>
-                                          <a:blip r:embed="rId9">
+                                          <a:blip r:embed="rId10">
                                             <a:extLst>
                                               <a:ext uri="{28A0092B-C50C-407E-A947-70E740481C1C}">
                                                 <a14:useLocalDpi xmlns:a14="http://schemas.microsoft.com/office/drawing/2010/main" val="0"/>
@@ -487,7 +487,7 @@
                                     </pic:cNvPicPr>
                                   </pic:nvPicPr>
                                   <pic:blipFill>
-                                    <a:blip r:embed="rId9">
+                                    <a:blip r:embed="rId11">
                                       <a:extLst>
                                         <a:ext uri="{28A0092B-C50C-407E-A947-70E740481C1C}">
                                           <a14:useLocalDpi xmlns:a14="http://schemas.microsoft.com/office/drawing/2010/main" val="0"/>
@@ -610,7 +610,7 @@
                                           </pic:cNvPicPr>
                                         </pic:nvPicPr>
                                         <pic:blipFill>
-                                          <a:blip r:embed="rId10">
+                                          <a:blip r:embed="rId12">
                                             <a:extLst>
                                               <a:ext uri="{28A0092B-C50C-407E-A947-70E740481C1C}">
                                                 <a14:useLocalDpi xmlns:a14="http://schemas.microsoft.com/office/drawing/2010/main" val="0"/>
@@ -690,7 +690,7 @@
                                     </pic:cNvPicPr>
                                   </pic:nvPicPr>
                                   <pic:blipFill>
-                                    <a:blip r:embed="rId10">
+                                    <a:blip r:embed="rId13">
                                       <a:extLst>
                                         <a:ext uri="{28A0092B-C50C-407E-A947-70E740481C1C}">
                                           <a14:useLocalDpi xmlns:a14="http://schemas.microsoft.com/office/drawing/2010/main" val="0"/>
@@ -811,7 +811,7 @@
                                           </pic:cNvPicPr>
                                         </pic:nvPicPr>
                                         <pic:blipFill rotWithShape="1">
-                                          <a:blip r:embed="rId11">
+                                          <a:blip r:embed="rId14">
                                             <a:extLst>
                                               <a:ext uri="{28A0092B-C50C-407E-A947-70E740481C1C}">
                                                 <a14:useLocalDpi xmlns:a14="http://schemas.microsoft.com/office/drawing/2010/main" val="0"/>
@@ -894,7 +894,7 @@
                                     </pic:cNvPicPr>
                                   </pic:nvPicPr>
                                   <pic:blipFill rotWithShape="1">
-                                    <a:blip r:embed="rId11">
+                                    <a:blip r:embed="rId15">
                                       <a:extLst>
                                         <a:ext uri="{28A0092B-C50C-407E-A947-70E740481C1C}">
                                           <a14:useLocalDpi xmlns:a14="http://schemas.microsoft.com/office/drawing/2010/main" val="0"/>
@@ -2171,21 +2171,7 @@
                 <w:rStyle w:val="Hyperlink"/>
                 <w:noProof/>
               </w:rPr>
-              <w:t>Seamless, Conta</w:t>
-            </w:r>
-            <w:r>
-              <w:rPr>
-                <w:rStyle w:val="Hyperlink"/>
-                <w:noProof/>
-              </w:rPr>
-              <w:t>c</w:t>
-            </w:r>
-            <w:r>
-              <w:rPr>
-                <w:rStyle w:val="Hyperlink"/>
-                <w:noProof/>
-              </w:rPr>
-              <w:t>tless Ordering &amp; Payments</w:t>
+              <w:t>Seamless, Contactless Ordering &amp; Payments</w:t>
             </w:r>
             <w:r>
               <w:rPr>
@@ -5765,8 +5751,8 @@
       </w:pPr>
     </w:p>
     <w:sectPr>
-      <w:headerReference w:type="default" r:id="rId12"/>
-      <w:footerReference w:type="default" r:id="rId13"/>
+      <w:headerReference w:type="default" r:id="rId16"/>
+      <w:footerReference w:type="default" r:id="rId17"/>
       <w:pgSz w:w="12240" w:h="15840"/>
       <w:pgMar w:top="1440" w:right="1440" w:bottom="1440" w:left="1440" w:header="708" w:footer="708" w:gutter="0"/>
       <w:cols w:space="708"/>

</xml_diff>